<commit_message>
add updat and delete
</commit_message>
<xml_diff>
--- a/react.docx
+++ b/react.docx
@@ -12,10 +12,10 @@
         <w:tblLook w:val="04A0" w:firstRow="1" w:lastRow="0" w:firstColumn="1" w:lastColumn="0" w:noHBand="0" w:noVBand="1"/>
       </w:tblPr>
       <w:tblGrid>
-        <w:gridCol w:w="2306"/>
-        <w:gridCol w:w="1549"/>
-        <w:gridCol w:w="1457"/>
-        <w:gridCol w:w="1804"/>
+        <w:gridCol w:w="2445"/>
+        <w:gridCol w:w="1410"/>
+        <w:gridCol w:w="1708"/>
+        <w:gridCol w:w="1553"/>
         <w:gridCol w:w="1842"/>
         <w:gridCol w:w="1557"/>
       </w:tblGrid>
@@ -25,7 +25,7 @@
         </w:trPr>
         <w:tc>
           <w:tcPr>
-            <w:tcW w:w="2306" w:type="dxa"/>
+            <w:tcW w:w="2445" w:type="dxa"/>
           </w:tcPr>
           <w:p>
             <w:pPr>
@@ -44,7 +44,7 @@
         </w:tc>
         <w:tc>
           <w:tcPr>
-            <w:tcW w:w="1549" w:type="dxa"/>
+            <w:tcW w:w="1410" w:type="dxa"/>
           </w:tcPr>
           <w:p>
             <w:pPr>
@@ -63,7 +63,7 @@
         </w:tc>
         <w:tc>
           <w:tcPr>
-            <w:tcW w:w="1457" w:type="dxa"/>
+            <w:tcW w:w="1708" w:type="dxa"/>
           </w:tcPr>
           <w:p>
             <w:r>
@@ -73,7 +73,7 @@
         </w:tc>
         <w:tc>
           <w:tcPr>
-            <w:tcW w:w="1804" w:type="dxa"/>
+            <w:tcW w:w="1553" w:type="dxa"/>
           </w:tcPr>
           <w:p>
             <w:r>
@@ -133,7 +133,7 @@
         </w:trPr>
         <w:tc>
           <w:tcPr>
-            <w:tcW w:w="2306" w:type="dxa"/>
+            <w:tcW w:w="2445" w:type="dxa"/>
           </w:tcPr>
           <w:p>
             <w:pPr>
@@ -152,7 +152,7 @@
         </w:tc>
         <w:tc>
           <w:tcPr>
-            <w:tcW w:w="1549" w:type="dxa"/>
+            <w:tcW w:w="1410" w:type="dxa"/>
           </w:tcPr>
           <w:p>
             <w:pPr>
@@ -171,19 +171,19 @@
         </w:tc>
         <w:tc>
           <w:tcPr>
-            <w:tcW w:w="1457" w:type="dxa"/>
-          </w:tcPr>
-          <w:p>
-            <w:pPr>
-              <w:rPr>
-                <w:rtl/>
-              </w:rPr>
-            </w:pPr>
-          </w:p>
-        </w:tc>
-        <w:tc>
-          <w:tcPr>
-            <w:tcW w:w="1804" w:type="dxa"/>
+            <w:tcW w:w="1708" w:type="dxa"/>
+          </w:tcPr>
+          <w:p>
+            <w:pPr>
+              <w:rPr>
+                <w:rtl/>
+              </w:rPr>
+            </w:pPr>
+          </w:p>
+        </w:tc>
+        <w:tc>
+          <w:tcPr>
+            <w:tcW w:w="1553" w:type="dxa"/>
           </w:tcPr>
           <w:p>
             <w:pPr>
@@ -225,7 +225,7 @@
         </w:trPr>
         <w:tc>
           <w:tcPr>
-            <w:tcW w:w="2306" w:type="dxa"/>
+            <w:tcW w:w="2445" w:type="dxa"/>
           </w:tcPr>
           <w:p>
             <w:pPr>
@@ -244,7 +244,7 @@
         </w:tc>
         <w:tc>
           <w:tcPr>
-            <w:tcW w:w="1549" w:type="dxa"/>
+            <w:tcW w:w="1410" w:type="dxa"/>
           </w:tcPr>
           <w:p>
             <w:pPr>
@@ -263,7 +263,7 @@
         </w:tc>
         <w:tc>
           <w:tcPr>
-            <w:tcW w:w="1457" w:type="dxa"/>
+            <w:tcW w:w="1708" w:type="dxa"/>
           </w:tcPr>
           <w:p>
             <w:pPr>
@@ -282,7 +282,7 @@
         </w:tc>
         <w:tc>
           <w:tcPr>
-            <w:tcW w:w="1804" w:type="dxa"/>
+            <w:tcW w:w="1553" w:type="dxa"/>
           </w:tcPr>
           <w:p>
             <w:pPr>
@@ -299,7 +299,7 @@
           <w:p>
             <w:pPr>
               <w:rPr>
-                <w:rtl/>
+                <w:color w:val="0000CC"/>
               </w:rPr>
             </w:pPr>
             <w:r>
@@ -320,6 +320,20 @@
                 <w:color w:val="0000CC"/>
               </w:rPr>
               <w:t>ecepiesSideBar</w:t>
+            </w:r>
+          </w:p>
+          <w:p>
+            <w:pPr>
+              <w:rPr>
+                <w:rFonts w:hint="cs"/>
+                <w:rtl/>
+              </w:rPr>
+            </w:pPr>
+            <w:r>
+              <w:rPr>
+                <w:color w:val="006699"/>
+              </w:rPr>
+              <w:t>SideBarLayout</w:t>
             </w:r>
           </w:p>
         </w:tc>
@@ -342,7 +356,7 @@
         </w:trPr>
         <w:tc>
           <w:tcPr>
-            <w:tcW w:w="2306" w:type="dxa"/>
+            <w:tcW w:w="2445" w:type="dxa"/>
           </w:tcPr>
           <w:p>
             <w:pPr>
@@ -362,7 +376,7 @@
         </w:tc>
         <w:tc>
           <w:tcPr>
-            <w:tcW w:w="1549" w:type="dxa"/>
+            <w:tcW w:w="1410" w:type="dxa"/>
           </w:tcPr>
           <w:p>
             <w:pPr>
@@ -381,19 +395,19 @@
         </w:tc>
         <w:tc>
           <w:tcPr>
-            <w:tcW w:w="1457" w:type="dxa"/>
-          </w:tcPr>
-          <w:p>
-            <w:pPr>
-              <w:rPr>
-                <w:rtl/>
-              </w:rPr>
-            </w:pPr>
-          </w:p>
-        </w:tc>
-        <w:tc>
-          <w:tcPr>
-            <w:tcW w:w="1804" w:type="dxa"/>
+            <w:tcW w:w="1708" w:type="dxa"/>
+          </w:tcPr>
+          <w:p>
+            <w:pPr>
+              <w:rPr>
+                <w:rtl/>
+              </w:rPr>
+            </w:pPr>
+          </w:p>
+        </w:tc>
+        <w:tc>
+          <w:tcPr>
+            <w:tcW w:w="1553" w:type="dxa"/>
           </w:tcPr>
           <w:p>
             <w:pPr>
@@ -410,6 +424,7 @@
           <w:p>
             <w:pPr>
               <w:rPr>
+                <w:rFonts w:hint="cs"/>
                 <w:rtl/>
               </w:rPr>
             </w:pPr>
@@ -434,7 +449,7 @@
         </w:trPr>
         <w:tc>
           <w:tcPr>
-            <w:tcW w:w="2306" w:type="dxa"/>
+            <w:tcW w:w="2445" w:type="dxa"/>
           </w:tcPr>
           <w:p>
             <w:pPr>
@@ -443,19 +458,17 @@
                 <w:color w:val="339933"/>
               </w:rPr>
             </w:pPr>
-            <w:proofErr w:type="spellStart"/>
             <w:r>
               <w:rPr>
                 <w:color w:val="339933"/>
               </w:rPr>
               <w:t>FormModel</w:t>
             </w:r>
-            <w:proofErr w:type="spellEnd"/>
-          </w:p>
-        </w:tc>
-        <w:tc>
-          <w:tcPr>
-            <w:tcW w:w="1549" w:type="dxa"/>
+          </w:p>
+        </w:tc>
+        <w:tc>
+          <w:tcPr>
+            <w:tcW w:w="1410" w:type="dxa"/>
           </w:tcPr>
           <w:p>
             <w:pPr>
@@ -474,7 +487,7 @@
         </w:tc>
         <w:tc>
           <w:tcPr>
-            <w:tcW w:w="1457" w:type="dxa"/>
+            <w:tcW w:w="1708" w:type="dxa"/>
           </w:tcPr>
           <w:p>
             <w:pPr>
@@ -497,19 +510,12 @@
         </w:tc>
         <w:tc>
           <w:tcPr>
-            <w:tcW w:w="1804" w:type="dxa"/>
-          </w:tcPr>
-          <w:p>
-            <w:pPr>
-              <w:rPr>
-                <w:rFonts w:hint="cs"/>
-              </w:rPr>
-            </w:pPr>
-            <w:proofErr w:type="spellStart"/>
+            <w:tcW w:w="1553" w:type="dxa"/>
+          </w:tcPr>
+          <w:p>
             <w:r>
               <w:t>UserContext</w:t>
             </w:r>
-            <w:proofErr w:type="spellEnd"/>
           </w:p>
         </w:tc>
         <w:tc>
@@ -522,14 +528,12 @@
                 <w:rtl/>
               </w:rPr>
             </w:pPr>
-            <w:proofErr w:type="spellStart"/>
             <w:r>
               <w:rPr>
                 <w:color w:val="CC0099"/>
               </w:rPr>
               <w:t>UserAuth</w:t>
             </w:r>
-            <w:proofErr w:type="spellEnd"/>
             <w:r>
               <w:rPr>
                 <w:rtl/>
@@ -540,16 +544,8 @@
               <w:rPr>
                 <w:color w:val="800080"/>
               </w:rPr>
-              <w:t xml:space="preserve"> </w:t>
-            </w:r>
-            <w:proofErr w:type="spellStart"/>
-            <w:r>
-              <w:rPr>
-                <w:color w:val="800080"/>
-              </w:rPr>
-              <w:t>UserProfileMan</w:t>
-            </w:r>
-            <w:proofErr w:type="spellEnd"/>
+              <w:t xml:space="preserve"> UserProfileMan</w:t>
+            </w:r>
             <w:r>
               <w:t xml:space="preserve">… </w:t>
             </w:r>
@@ -580,7 +576,7 @@
         </w:trPr>
         <w:tc>
           <w:tcPr>
-            <w:tcW w:w="2306" w:type="dxa"/>
+            <w:tcW w:w="2445" w:type="dxa"/>
           </w:tcPr>
           <w:p>
             <w:pPr>
@@ -600,7 +596,7 @@
         </w:tc>
         <w:tc>
           <w:tcPr>
-            <w:tcW w:w="1549" w:type="dxa"/>
+            <w:tcW w:w="1410" w:type="dxa"/>
           </w:tcPr>
           <w:p>
             <w:pPr>
@@ -619,13 +615,13 @@
         </w:tc>
         <w:tc>
           <w:tcPr>
-            <w:tcW w:w="1457" w:type="dxa"/>
+            <w:tcW w:w="1708" w:type="dxa"/>
           </w:tcPr>
           <w:p/>
         </w:tc>
         <w:tc>
           <w:tcPr>
-            <w:tcW w:w="1804" w:type="dxa"/>
+            <w:tcW w:w="1553" w:type="dxa"/>
           </w:tcPr>
           <w:p>
             <w:pPr>
@@ -666,7 +662,7 @@
         </w:trPr>
         <w:tc>
           <w:tcPr>
-            <w:tcW w:w="2306" w:type="dxa"/>
+            <w:tcW w:w="2445" w:type="dxa"/>
           </w:tcPr>
           <w:p>
             <w:pPr>
@@ -685,7 +681,7 @@
         </w:tc>
         <w:tc>
           <w:tcPr>
-            <w:tcW w:w="1549" w:type="dxa"/>
+            <w:tcW w:w="1410" w:type="dxa"/>
           </w:tcPr>
           <w:p>
             <w:pPr>
@@ -707,7 +703,7 @@
         </w:tc>
         <w:tc>
           <w:tcPr>
-            <w:tcW w:w="1457" w:type="dxa"/>
+            <w:tcW w:w="1708" w:type="dxa"/>
           </w:tcPr>
           <w:p>
             <w:pPr>
@@ -726,7 +722,7 @@
         </w:tc>
         <w:tc>
           <w:tcPr>
-            <w:tcW w:w="1804" w:type="dxa"/>
+            <w:tcW w:w="1553" w:type="dxa"/>
           </w:tcPr>
           <w:p>
             <w:pPr>
@@ -768,7 +764,7 @@
         </w:trPr>
         <w:tc>
           <w:tcPr>
-            <w:tcW w:w="2306" w:type="dxa"/>
+            <w:tcW w:w="2445" w:type="dxa"/>
           </w:tcPr>
           <w:p>
             <w:pPr>
@@ -787,7 +783,7 @@
         </w:tc>
         <w:tc>
           <w:tcPr>
-            <w:tcW w:w="1549" w:type="dxa"/>
+            <w:tcW w:w="1410" w:type="dxa"/>
           </w:tcPr>
           <w:p>
             <w:pPr>
@@ -806,19 +802,19 @@
         </w:tc>
         <w:tc>
           <w:tcPr>
-            <w:tcW w:w="1457" w:type="dxa"/>
-          </w:tcPr>
-          <w:p>
-            <w:pPr>
-              <w:rPr>
-                <w:rtl/>
-              </w:rPr>
-            </w:pPr>
-          </w:p>
-        </w:tc>
-        <w:tc>
-          <w:tcPr>
-            <w:tcW w:w="1804" w:type="dxa"/>
+            <w:tcW w:w="1708" w:type="dxa"/>
+          </w:tcPr>
+          <w:p>
+            <w:pPr>
+              <w:rPr>
+                <w:rtl/>
+              </w:rPr>
+            </w:pPr>
+          </w:p>
+        </w:tc>
+        <w:tc>
+          <w:tcPr>
+            <w:tcW w:w="1553" w:type="dxa"/>
           </w:tcPr>
           <w:p>
             <w:pPr>
@@ -865,7 +861,7 @@
         </w:trPr>
         <w:tc>
           <w:tcPr>
-            <w:tcW w:w="2306" w:type="dxa"/>
+            <w:tcW w:w="2445" w:type="dxa"/>
           </w:tcPr>
           <w:p>
             <w:pPr>
@@ -885,7 +881,7 @@
         </w:tc>
         <w:tc>
           <w:tcPr>
-            <w:tcW w:w="1549" w:type="dxa"/>
+            <w:tcW w:w="1410" w:type="dxa"/>
           </w:tcPr>
           <w:p>
             <w:pPr>
@@ -904,9 +900,14 @@
         </w:tc>
         <w:tc>
           <w:tcPr>
-            <w:tcW w:w="1457" w:type="dxa"/>
-          </w:tcPr>
-          <w:p>
+            <w:tcW w:w="1708" w:type="dxa"/>
+          </w:tcPr>
+          <w:p>
+            <w:pPr>
+              <w:rPr>
+                <w:rtl/>
+              </w:rPr>
+            </w:pPr>
             <w:r>
               <w:t>autherId</w:t>
             </w:r>
@@ -915,10 +916,15 @@
               <w:t>closeForm</w:t>
             </w:r>
           </w:p>
-        </w:tc>
-        <w:tc>
-          <w:tcPr>
-            <w:tcW w:w="1804" w:type="dxa"/>
+          <w:p>
+            <w:r>
+              <w:t>recipe={id:0,title:"",deescription:"",ingredients:[]instructions:"",authorId:authorial}</w:t>
+            </w:r>
+          </w:p>
+        </w:tc>
+        <w:tc>
+          <w:tcPr>
+            <w:tcW w:w="1553" w:type="dxa"/>
           </w:tcPr>
           <w:p>
             <w:r>
@@ -933,10 +939,9 @@
           <w:p>
             <w:pPr>
               <w:rPr>
-                <w:rtl/>
-              </w:rPr>
-            </w:pPr>
-            <w:proofErr w:type="spellStart"/>
+                <w:color w:val="0000CC"/>
+              </w:rPr>
+            </w:pPr>
             <w:r>
               <w:rPr>
                 <w:rFonts w:hint="cs"/>
@@ -950,7 +955,19 @@
               </w:rPr>
               <w:t>ecepiesSideBar</w:t>
             </w:r>
-            <w:proofErr w:type="spellEnd"/>
+          </w:p>
+          <w:p>
+            <w:pPr>
+              <w:rPr>
+                <w:rtl/>
+              </w:rPr>
+            </w:pPr>
+            <w:r>
+              <w:rPr>
+                <w:color w:val="006699"/>
+              </w:rPr>
+              <w:t>SideBarLayout</w:t>
+            </w:r>
           </w:p>
         </w:tc>
         <w:tc>
@@ -978,7 +995,7 @@
         </w:trPr>
         <w:tc>
           <w:tcPr>
-            <w:tcW w:w="2306" w:type="dxa"/>
+            <w:tcW w:w="2445" w:type="dxa"/>
           </w:tcPr>
           <w:p>
             <w:pPr>
@@ -1005,7 +1022,7 @@
         </w:tc>
         <w:tc>
           <w:tcPr>
-            <w:tcW w:w="1549" w:type="dxa"/>
+            <w:tcW w:w="1410" w:type="dxa"/>
           </w:tcPr>
           <w:p>
             <w:pPr>
@@ -1024,19 +1041,19 @@
         </w:tc>
         <w:tc>
           <w:tcPr>
-            <w:tcW w:w="1457" w:type="dxa"/>
-          </w:tcPr>
-          <w:p>
-            <w:pPr>
-              <w:rPr>
-                <w:rtl/>
-              </w:rPr>
-            </w:pPr>
-          </w:p>
-        </w:tc>
-        <w:tc>
-          <w:tcPr>
-            <w:tcW w:w="1804" w:type="dxa"/>
+            <w:tcW w:w="1708" w:type="dxa"/>
+          </w:tcPr>
+          <w:p>
+            <w:pPr>
+              <w:rPr>
+                <w:rtl/>
+              </w:rPr>
+            </w:pPr>
+          </w:p>
+        </w:tc>
+        <w:tc>
+          <w:tcPr>
+            <w:tcW w:w="1553" w:type="dxa"/>
           </w:tcPr>
           <w:p>
             <w:pPr>
@@ -1049,19 +1066,11 @@
             </w:r>
           </w:p>
           <w:p>
-            <w:proofErr w:type="spellStart"/>
             <w:r>
               <w:t>UserContext</w:t>
             </w:r>
-            <w:proofErr w:type="spellEnd"/>
-          </w:p>
-          <w:p>
-            <w:pPr>
-              <w:rPr>
-                <w:rFonts w:hint="cs"/>
-              </w:rPr>
-            </w:pPr>
-          </w:p>
+          </w:p>
+          <w:p/>
         </w:tc>
         <w:tc>
           <w:tcPr>
@@ -1118,7 +1127,7 @@
         </w:trPr>
         <w:tc>
           <w:tcPr>
-            <w:tcW w:w="2306" w:type="dxa"/>
+            <w:tcW w:w="2445" w:type="dxa"/>
           </w:tcPr>
           <w:p>
             <w:pPr>
@@ -1137,7 +1146,7 @@
         </w:tc>
         <w:tc>
           <w:tcPr>
-            <w:tcW w:w="1549" w:type="dxa"/>
+            <w:tcW w:w="1410" w:type="dxa"/>
           </w:tcPr>
           <w:p>
             <w:pPr>
@@ -1156,38 +1165,71 @@
           <w:p>
             <w:pPr>
               <w:rPr>
-                <w:rtl/>
-              </w:rPr>
-            </w:pPr>
-            <w:r>
-              <w:rPr>
                 <w:rFonts w:hint="cs"/>
                 <w:rtl/>
               </w:rPr>
+            </w:pPr>
+            <w:r>
+              <w:rPr>
+                <w:rFonts w:hint="cs"/>
+                <w:rtl/>
+              </w:rPr>
               <w:t>הנבחר מתוך הרשימה</w:t>
             </w:r>
-          </w:p>
-        </w:tc>
-        <w:tc>
-          <w:tcPr>
-            <w:tcW w:w="1457" w:type="dxa"/>
-          </w:tcPr>
-          <w:p>
-            <w:pPr>
-              <w:rPr>
-                <w:rtl/>
-              </w:rPr>
-            </w:pPr>
-            <w:r>
-              <w:t>recipe</w:t>
-            </w:r>
-          </w:p>
-        </w:tc>
-        <w:tc>
-          <w:tcPr>
-            <w:tcW w:w="1804" w:type="dxa"/>
-          </w:tcPr>
-          <w:p/>
+            <w:r>
+              <w:rPr>
+                <w:rFonts w:hint="cs"/>
+                <w:rtl/>
+              </w:rPr>
+              <w:t xml:space="preserve"> עם פונקציונליות שאפשר לבצע על המתכון</w:t>
+            </w:r>
+          </w:p>
+        </w:tc>
+        <w:tc>
+          <w:tcPr>
+            <w:tcW w:w="1708" w:type="dxa"/>
+          </w:tcPr>
+          <w:p>
+            <w:pPr>
+              <w:rPr>
+                <w:rtl/>
+              </w:rPr>
+            </w:pPr>
+            <w:r>
+              <w:t>r</w:t>
+            </w:r>
+            <w:r>
+              <w:t>ecipe</w:t>
+            </w:r>
+          </w:p>
+          <w:p>
+            <w:r>
+              <w:t>userId</w:t>
+            </w:r>
+          </w:p>
+        </w:tc>
+        <w:tc>
+          <w:tcPr>
+            <w:tcW w:w="1553" w:type="dxa"/>
+          </w:tcPr>
+          <w:p>
+            <w:pPr>
+              <w:rPr>
+                <w:rtl/>
+              </w:rPr>
+            </w:pPr>
+            <w:r>
+              <w:t>Dispatch-store</w:t>
+            </w:r>
+          </w:p>
+          <w:p>
+            <w:pPr>
+              <w:rPr>
+                <w:rFonts w:hint="cs"/>
+                <w:rtl/>
+              </w:rPr>
+            </w:pPr>
+          </w:p>
         </w:tc>
         <w:tc>
           <w:tcPr>
@@ -1221,9 +1263,23 @@
           <w:p>
             <w:pPr>
               <w:rPr>
-                <w:rtl/>
-              </w:rPr>
-            </w:pPr>
+                <w:color w:val="FF0000"/>
+              </w:rPr>
+            </w:pPr>
+            <w:r>
+              <w:rPr>
+                <w:color w:val="FF0000"/>
+              </w:rPr>
+              <w:t>ErrorMessage</w:t>
+            </w:r>
+          </w:p>
+          <w:p>
+            <w:r>
+              <w:rPr>
+                <w:color w:val="006600"/>
+              </w:rPr>
+              <w:t>RecepieForm</w:t>
+            </w:r>
           </w:p>
         </w:tc>
       </w:tr>
@@ -1233,7 +1289,7 @@
         </w:trPr>
         <w:tc>
           <w:tcPr>
-            <w:tcW w:w="2306" w:type="dxa"/>
+            <w:tcW w:w="2445" w:type="dxa"/>
           </w:tcPr>
           <w:p>
             <w:pPr>
@@ -1252,7 +1308,7 @@
         </w:tc>
         <w:tc>
           <w:tcPr>
-            <w:tcW w:w="1549" w:type="dxa"/>
+            <w:tcW w:w="1410" w:type="dxa"/>
           </w:tcPr>
           <w:p>
             <w:pPr>
@@ -1271,19 +1327,19 @@
         </w:tc>
         <w:tc>
           <w:tcPr>
-            <w:tcW w:w="1457" w:type="dxa"/>
-          </w:tcPr>
-          <w:p>
-            <w:pPr>
-              <w:rPr>
-                <w:rtl/>
-              </w:rPr>
-            </w:pPr>
-          </w:p>
-        </w:tc>
-        <w:tc>
-          <w:tcPr>
-            <w:tcW w:w="1804" w:type="dxa"/>
+            <w:tcW w:w="1708" w:type="dxa"/>
+          </w:tcPr>
+          <w:p>
+            <w:pPr>
+              <w:rPr>
+                <w:rtl/>
+              </w:rPr>
+            </w:pPr>
+          </w:p>
+        </w:tc>
+        <w:tc>
+          <w:tcPr>
+            <w:tcW w:w="1553" w:type="dxa"/>
           </w:tcPr>
           <w:p>
             <w:pPr>
@@ -1351,7 +1407,7 @@
         </w:trPr>
         <w:tc>
           <w:tcPr>
-            <w:tcW w:w="2306" w:type="dxa"/>
+            <w:tcW w:w="2445" w:type="dxa"/>
             <w:shd w:val="clear" w:color="auto" w:fill="auto"/>
           </w:tcPr>
           <w:p>
@@ -1371,7 +1427,7 @@
         </w:tc>
         <w:tc>
           <w:tcPr>
-            <w:tcW w:w="1549" w:type="dxa"/>
+            <w:tcW w:w="1410" w:type="dxa"/>
           </w:tcPr>
           <w:p>
             <w:pPr>
@@ -1400,21 +1456,31 @@
         </w:tc>
         <w:tc>
           <w:tcPr>
-            <w:tcW w:w="1457" w:type="dxa"/>
-          </w:tcPr>
-          <w:p>
-            <w:pPr>
-              <w:rPr>
-                <w:rtl/>
-              </w:rPr>
-            </w:pPr>
-          </w:p>
-        </w:tc>
-        <w:tc>
-          <w:tcPr>
-            <w:tcW w:w="1804" w:type="dxa"/>
-          </w:tcPr>
-          <w:p/>
+            <w:tcW w:w="1708" w:type="dxa"/>
+          </w:tcPr>
+          <w:p>
+            <w:pPr>
+              <w:rPr>
+                <w:rtl/>
+              </w:rPr>
+            </w:pPr>
+          </w:p>
+        </w:tc>
+        <w:tc>
+          <w:tcPr>
+            <w:tcW w:w="1553" w:type="dxa"/>
+          </w:tcPr>
+          <w:p>
+            <w:pPr>
+              <w:rPr>
+                <w:rFonts w:hint="cs"/>
+                <w:rtl/>
+              </w:rPr>
+            </w:pPr>
+            <w:r>
+              <w:t>UserContext</w:t>
+            </w:r>
+          </w:p>
         </w:tc>
         <w:tc>
           <w:tcPr>
@@ -2712,27 +2778,27 @@
         <mc:AlternateContent>
           <mc:Choice Requires="wps">
             <w:drawing>
-              <wp:anchor distT="0" distB="0" distL="114300" distR="114300" simplePos="0" relativeHeight="251689984" behindDoc="0" locked="0" layoutInCell="1" allowOverlap="1" wp14:anchorId="0CE36C58" wp14:editId="0BC014CF">
+              <wp:anchor distT="0" distB="0" distL="114300" distR="114300" simplePos="0" relativeHeight="251686912" behindDoc="0" locked="0" layoutInCell="1" allowOverlap="1" wp14:anchorId="7E196C91" wp14:editId="02D373A0">
                 <wp:simplePos x="0" y="0"/>
-                <wp:positionH relativeFrom="column">
-                  <wp:posOffset>1037590</wp:posOffset>
+                <wp:positionH relativeFrom="leftMargin">
+                  <wp:posOffset>1676400</wp:posOffset>
                 </wp:positionH>
                 <wp:positionV relativeFrom="paragraph">
-                  <wp:posOffset>3798570</wp:posOffset>
+                  <wp:posOffset>2900045</wp:posOffset>
                 </wp:positionV>
-                <wp:extent cx="0" cy="160020"/>
-                <wp:effectExtent l="76200" t="0" r="57150" b="49530"/>
+                <wp:extent cx="260350" cy="146050"/>
+                <wp:effectExtent l="38100" t="0" r="25400" b="63500"/>
                 <wp:wrapNone/>
-                <wp:docPr id="1205358272" name="מחבר חץ ישר 15"/>
+                <wp:docPr id="1265667102" name="מחבר חץ ישר 15"/>
                 <wp:cNvGraphicFramePr/>
                 <a:graphic xmlns:a="http://schemas.openxmlformats.org/drawingml/2006/main">
                   <a:graphicData uri="http://schemas.microsoft.com/office/word/2010/wordprocessingShape">
                     <wps:wsp>
                       <wps:cNvCnPr/>
                       <wps:spPr>
-                        <a:xfrm>
+                        <a:xfrm flipH="1">
                           <a:off x="0" y="0"/>
-                          <a:ext cx="0" cy="160020"/>
+                          <a:ext cx="260350" cy="146050"/>
                         </a:xfrm>
                         <a:prstGeom prst="straightConnector1">
                           <a:avLst/>
@@ -2776,267 +2842,11 @@
           </mc:Choice>
           <mc:Fallback>
             <w:pict>
-              <v:shape w14:anchorId="3A496CAC" id="מחבר חץ ישר 1" o:spid="_x0000_s1026" type="#_x0000_t32" style="position:absolute;left:0;text-align:left;margin-left:81.7pt;margin-top:299.1pt;width:0;height:12.6pt;z-index:251689984;visibility:visible;mso-wrap-style:square;mso-width-percent:0;mso-height-percent:0;mso-wrap-distance-left:9pt;mso-wrap-distance-top:0;mso-wrap-distance-right:9pt;mso-wrap-distance-bottom:0;mso-position-horizontal:absolute;mso-position-horizontal-relative:text;mso-position-vertical:absolute;mso-position-vertical-relative:text;mso-width-percent:0;mso-height-percent:0;mso-width-relative:margin;mso-height-relative:margin" o:gfxdata="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" strokecolor="#0d0d0d [3069]" strokeweight=".5pt">
-                <v:stroke endarrow="block" joinstyle="miter"/>
-              </v:shape>
-            </w:pict>
-          </mc:Fallback>
-        </mc:AlternateContent>
-      </w:r>
-      <w:r>
-        <w:rPr>
-          <w:rFonts w:hint="cs"/>
-          <w:noProof/>
-        </w:rPr>
-        <mc:AlternateContent>
-          <mc:Choice Requires="wps">
-            <w:drawing>
-              <wp:anchor distT="0" distB="0" distL="114300" distR="114300" simplePos="0" relativeHeight="251688960" behindDoc="0" locked="0" layoutInCell="1" allowOverlap="1" wp14:anchorId="62EAFC73" wp14:editId="6BE3AAE8">
-                <wp:simplePos x="0" y="0"/>
-                <wp:positionH relativeFrom="column">
-                  <wp:posOffset>419100</wp:posOffset>
-                </wp:positionH>
-                <wp:positionV relativeFrom="paragraph">
-                  <wp:posOffset>3979545</wp:posOffset>
-                </wp:positionV>
-                <wp:extent cx="1212850" cy="304800"/>
-                <wp:effectExtent l="0" t="0" r="25400" b="19050"/>
-                <wp:wrapNone/>
-                <wp:docPr id="1402802932" name="תיבת טקסט 16"/>
-                <wp:cNvGraphicFramePr/>
-                <a:graphic xmlns:a="http://schemas.openxmlformats.org/drawingml/2006/main">
-                  <a:graphicData uri="http://schemas.microsoft.com/office/word/2010/wordprocessingShape">
-                    <wps:wsp>
-                      <wps:cNvSpPr txBox="1"/>
-                      <wps:spPr>
-                        <a:xfrm>
-                          <a:off x="0" y="0"/>
-                          <a:ext cx="1212850" cy="304800"/>
-                        </a:xfrm>
-                        <a:prstGeom prst="rect">
-                          <a:avLst/>
-                        </a:prstGeom>
-                        <a:solidFill>
-                          <a:schemeClr val="lt1"/>
-                        </a:solidFill>
-                        <a:ln w="6350">
-                          <a:solidFill>
-                            <a:prstClr val="black"/>
-                          </a:solidFill>
-                        </a:ln>
-                      </wps:spPr>
-                      <wps:txbx>
-                        <w:txbxContent>
-                          <w:p>
-                            <w:pPr>
-                              <w:rPr>
-                                <w:color w:val="009900"/>
-                              </w:rPr>
-                            </w:pPr>
-                            <w:r>
-                              <w:rPr>
-                                <w:color w:val="009900"/>
-                              </w:rPr>
-                              <w:t>Ingredient Input</w:t>
-                            </w:r>
-                          </w:p>
-                        </w:txbxContent>
-                      </wps:txbx>
-                      <wps:bodyPr rot="0" spcFirstLastPara="0" vertOverflow="overflow" horzOverflow="overflow" vert="horz" wrap="square" lIns="91440" tIns="45720" rIns="91440" bIns="45720" numCol="1" spcCol="0" rtlCol="1" fromWordArt="0" anchor="t" anchorCtr="0" forceAA="0" compatLnSpc="1">
-                        <a:prstTxWarp prst="textNoShape">
-                          <a:avLst/>
-                        </a:prstTxWarp>
-                        <a:noAutofit/>
-                      </wps:bodyPr>
-                    </wps:wsp>
-                  </a:graphicData>
-                </a:graphic>
-                <wp14:sizeRelH relativeFrom="margin">
-                  <wp14:pctWidth>0</wp14:pctWidth>
-                </wp14:sizeRelH>
-                <wp14:sizeRelV relativeFrom="margin">
-                  <wp14:pctHeight>0</wp14:pctHeight>
-                </wp14:sizeRelV>
-              </wp:anchor>
-            </w:drawing>
-          </mc:Choice>
-          <mc:Fallback>
-            <w:pict>
-              <v:shape w14:anchorId="62EAFC73" id="תיבת טקסט 16" o:spid="_x0000_s1034" type="#_x0000_t202" style="position:absolute;left:0;text-align:left;margin-left:33pt;margin-top:313.35pt;width:95.5pt;height:24pt;z-index:251688960;visibility:visible;mso-wrap-style:square;mso-width-percent:0;mso-height-percent:0;mso-wrap-distance-left:9pt;mso-wrap-distance-top:0;mso-wrap-distance-right:9pt;mso-wrap-distance-bottom:0;mso-position-horizontal:absolute;mso-position-horizontal-relative:text;mso-position-vertical:absolute;mso-position-vertical-relative:text;mso-width-percent:0;mso-height-percent:0;mso-width-relative:margin;mso-height-relative:margin;v-text-anchor:top" o:gfxdata="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" fillcolor="white [3201]" strokeweight=".5pt">
-                <v:textbox>
-                  <w:txbxContent>
-                    <w:p>
-                      <w:pPr>
-                        <w:rPr>
-                          <w:color w:val="009900"/>
-                        </w:rPr>
-                      </w:pPr>
-                      <w:r>
-                        <w:rPr>
-                          <w:color w:val="009900"/>
-                        </w:rPr>
-                        <w:t>Ingredient Input</w:t>
-                      </w:r>
-                    </w:p>
-                  </w:txbxContent>
-                </v:textbox>
-              </v:shape>
-            </w:pict>
-          </mc:Fallback>
-        </mc:AlternateContent>
-      </w:r>
-      <w:r>
-        <w:rPr>
-          <w:rFonts w:hint="cs"/>
-          <w:noProof/>
-        </w:rPr>
-        <mc:AlternateContent>
-          <mc:Choice Requires="wps">
-            <w:drawing>
-              <wp:anchor distT="0" distB="0" distL="114300" distR="114300" simplePos="0" relativeHeight="251687936" behindDoc="0" locked="0" layoutInCell="1" allowOverlap="1" wp14:anchorId="18206C09" wp14:editId="2EDD6286">
-                <wp:simplePos x="0" y="0"/>
-                <wp:positionH relativeFrom="column">
-                  <wp:posOffset>1034415</wp:posOffset>
-                </wp:positionH>
-                <wp:positionV relativeFrom="paragraph">
-                  <wp:posOffset>2893695</wp:posOffset>
-                </wp:positionV>
-                <wp:extent cx="45085" cy="584200"/>
-                <wp:effectExtent l="38100" t="0" r="50165" b="63500"/>
-                <wp:wrapNone/>
-                <wp:docPr id="1451401091" name="מחבר חץ ישר 17"/>
-                <wp:cNvGraphicFramePr/>
-                <a:graphic xmlns:a="http://schemas.openxmlformats.org/drawingml/2006/main">
-                  <a:graphicData uri="http://schemas.microsoft.com/office/word/2010/wordprocessingShape">
-                    <wps:wsp>
-                      <wps:cNvCnPr/>
-                      <wps:spPr>
-                        <a:xfrm>
-                          <a:off x="0" y="0"/>
-                          <a:ext cx="45085" cy="584200"/>
-                        </a:xfrm>
-                        <a:prstGeom prst="straightConnector1">
-                          <a:avLst/>
-                        </a:prstGeom>
-                        <a:ln>
-                          <a:solidFill>
-                            <a:schemeClr val="tx1">
-                              <a:lumMod val="95000"/>
-                              <a:lumOff val="5000"/>
-                            </a:schemeClr>
-                          </a:solidFill>
-                          <a:tailEnd type="triangle"/>
-                        </a:ln>
-                      </wps:spPr>
-                      <wps:style>
-                        <a:lnRef idx="1">
-                          <a:schemeClr val="accent1"/>
-                        </a:lnRef>
-                        <a:fillRef idx="0">
-                          <a:schemeClr val="accent1"/>
-                        </a:fillRef>
-                        <a:effectRef idx="0">
-                          <a:schemeClr val="accent1"/>
-                        </a:effectRef>
-                        <a:fontRef idx="minor">
-                          <a:schemeClr val="tx1"/>
-                        </a:fontRef>
-                      </wps:style>
-                      <wps:bodyPr/>
-                    </wps:wsp>
-                  </a:graphicData>
-                </a:graphic>
-                <wp14:sizeRelH relativeFrom="margin">
-                  <wp14:pctWidth>0</wp14:pctWidth>
-                </wp14:sizeRelH>
-                <wp14:sizeRelV relativeFrom="margin">
-                  <wp14:pctHeight>0</wp14:pctHeight>
-                </wp14:sizeRelV>
-              </wp:anchor>
-            </w:drawing>
-          </mc:Choice>
-          <mc:Fallback>
-            <w:pict>
-              <v:shape w14:anchorId="5D581BEA" id="מחבר חץ ישר 1" o:spid="_x0000_s1026" type="#_x0000_t32" style="position:absolute;left:0;text-align:left;margin-left:81.45pt;margin-top:227.85pt;width:3.55pt;height:46pt;z-index:251687936;visibility:visible;mso-wrap-style:square;mso-width-percent:0;mso-height-percent:0;mso-wrap-distance-left:9pt;mso-wrap-distance-top:0;mso-wrap-distance-right:9pt;mso-wrap-distance-bottom:0;mso-position-horizontal:absolute;mso-position-horizontal-relative:text;mso-position-vertical:absolute;mso-position-vertical-relative:text;mso-width-percent:0;mso-height-percent:0;mso-width-relative:margin;mso-height-relative:margin" o:gfxdata="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" strokecolor="#0d0d0d [3069]" strokeweight=".5pt">
-                <v:stroke endarrow="block" joinstyle="miter"/>
-              </v:shape>
-            </w:pict>
-          </mc:Fallback>
-        </mc:AlternateContent>
-      </w:r>
-      <w:r>
-        <w:rPr>
-          <w:rFonts w:hint="cs"/>
-          <w:noProof/>
-        </w:rPr>
-        <mc:AlternateContent>
-          <mc:Choice Requires="wps">
-            <w:drawing>
-              <wp:anchor distT="0" distB="0" distL="114300" distR="114300" simplePos="0" relativeHeight="251686912" behindDoc="0" locked="0" layoutInCell="1" allowOverlap="1" wp14:anchorId="7E196C91" wp14:editId="3066F83A">
-                <wp:simplePos x="0" y="0"/>
-                <wp:positionH relativeFrom="leftMargin">
-                  <wp:posOffset>1676400</wp:posOffset>
-                </wp:positionH>
-                <wp:positionV relativeFrom="paragraph">
-                  <wp:posOffset>2900045</wp:posOffset>
-                </wp:positionV>
-                <wp:extent cx="260350" cy="146050"/>
-                <wp:effectExtent l="38100" t="0" r="25400" b="63500"/>
-                <wp:wrapNone/>
-                <wp:docPr id="1265667102" name="מחבר חץ ישר 18"/>
-                <wp:cNvGraphicFramePr/>
-                <a:graphic xmlns:a="http://schemas.openxmlformats.org/drawingml/2006/main">
-                  <a:graphicData uri="http://schemas.microsoft.com/office/word/2010/wordprocessingShape">
-                    <wps:wsp>
-                      <wps:cNvCnPr/>
-                      <wps:spPr>
-                        <a:xfrm flipH="1">
-                          <a:off x="0" y="0"/>
-                          <a:ext cx="260350" cy="146050"/>
-                        </a:xfrm>
-                        <a:prstGeom prst="straightConnector1">
-                          <a:avLst/>
-                        </a:prstGeom>
-                        <a:ln>
-                          <a:solidFill>
-                            <a:schemeClr val="tx1">
-                              <a:lumMod val="95000"/>
-                              <a:lumOff val="5000"/>
-                            </a:schemeClr>
-                          </a:solidFill>
-                          <a:tailEnd type="triangle"/>
-                        </a:ln>
-                      </wps:spPr>
-                      <wps:style>
-                        <a:lnRef idx="1">
-                          <a:schemeClr val="accent1"/>
-                        </a:lnRef>
-                        <a:fillRef idx="0">
-                          <a:schemeClr val="accent1"/>
-                        </a:fillRef>
-                        <a:effectRef idx="0">
-                          <a:schemeClr val="accent1"/>
-                        </a:effectRef>
-                        <a:fontRef idx="minor">
-                          <a:schemeClr val="tx1"/>
-                        </a:fontRef>
-                      </wps:style>
-                      <wps:bodyPr/>
-                    </wps:wsp>
-                  </a:graphicData>
-                </a:graphic>
-                <wp14:sizeRelH relativeFrom="margin">
-                  <wp14:pctWidth>0</wp14:pctWidth>
-                </wp14:sizeRelH>
-                <wp14:sizeRelV relativeFrom="margin">
-                  <wp14:pctHeight>0</wp14:pctHeight>
-                </wp14:sizeRelV>
-              </wp:anchor>
-            </w:drawing>
-          </mc:Choice>
-          <mc:Fallback>
-            <w:pict>
-              <v:shape w14:anchorId="41B0196D" id="מחבר חץ ישר 1" o:spid="_x0000_s1026" type="#_x0000_t32" style="position:absolute;left:0;text-align:left;margin-left:132pt;margin-top:228.35pt;width:20.5pt;height:11.5pt;flip:x;z-index:251686912;visibility:visible;mso-wrap-style:square;mso-width-percent:0;mso-height-percent:0;mso-wrap-distance-left:9pt;mso-wrap-distance-top:0;mso-wrap-distance-right:9pt;mso-wrap-distance-bottom:0;mso-position-horizontal:absolute;mso-position-horizontal-relative:left-margin-area;mso-position-vertical:absolute;mso-position-vertical-relative:text;mso-width-percent:0;mso-height-percent:0;mso-width-relative:margin;mso-height-relative:margin" o:gfxdata="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" strokecolor="#0d0d0d [3069]" strokeweight=".5pt">
+              <v:shapetype w14:anchorId="24C09CF7" id="_x0000_t32" coordsize="21600,21600" o:spt="32" o:oned="t" path="m,l21600,21600e" filled="f">
+                <v:path arrowok="t" fillok="f" o:connecttype="none"/>
+                <o:lock v:ext="edit" shapetype="t"/>
+              </v:shapetype>
+              <v:shape id="מחבר חץ ישר 1" o:spid="_x0000_s1026" type="#_x0000_t32" style="position:absolute;left:0;text-align:left;margin-left:132pt;margin-top:228.35pt;width:20.5pt;height:11.5pt;flip:x;z-index:251686912;visibility:visible;mso-wrap-style:square;mso-width-percent:0;mso-height-percent:0;mso-wrap-distance-left:9pt;mso-wrap-distance-top:0;mso-wrap-distance-right:9pt;mso-wrap-distance-bottom:0;mso-position-horizontal:absolute;mso-position-horizontal-relative:left-margin-area;mso-position-vertical:absolute;mso-position-vertical-relative:text;mso-width-percent:0;mso-height-percent:0;mso-width-relative:margin;mso-height-relative:margin" o:gfxdata="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" strokecolor="#0d0d0d [3069]" strokeweight=".5pt">
                 <v:stroke endarrow="block" joinstyle="miter"/>
                 <w10:wrap anchorx="margin"/>
               </v:shape>
@@ -3052,131 +2862,7 @@
         <mc:AlternateContent>
           <mc:Choice Requires="wps">
             <w:drawing>
-              <wp:anchor distT="0" distB="0" distL="114300" distR="114300" simplePos="0" relativeHeight="251685888" behindDoc="0" locked="0" layoutInCell="1" allowOverlap="1" wp14:anchorId="794DA527" wp14:editId="32C5D270">
-                <wp:simplePos x="0" y="0"/>
-                <wp:positionH relativeFrom="column">
-                  <wp:posOffset>419100</wp:posOffset>
-                </wp:positionH>
-                <wp:positionV relativeFrom="paragraph">
-                  <wp:posOffset>3485515</wp:posOffset>
-                </wp:positionV>
-                <wp:extent cx="1130300" cy="304800"/>
-                <wp:effectExtent l="0" t="0" r="12700" b="19050"/>
-                <wp:wrapNone/>
-                <wp:docPr id="1280510596" name="תיבת טקסט 19"/>
-                <wp:cNvGraphicFramePr/>
-                <a:graphic xmlns:a="http://schemas.openxmlformats.org/drawingml/2006/main">
-                  <a:graphicData uri="http://schemas.microsoft.com/office/word/2010/wordprocessingShape">
-                    <wps:wsp>
-                      <wps:cNvSpPr txBox="1"/>
-                      <wps:spPr>
-                        <a:xfrm>
-                          <a:off x="0" y="0"/>
-                          <a:ext cx="1130300" cy="304800"/>
-                        </a:xfrm>
-                        <a:prstGeom prst="rect">
-                          <a:avLst/>
-                        </a:prstGeom>
-                        <a:solidFill>
-                          <a:schemeClr val="lt1"/>
-                        </a:solidFill>
-                        <a:ln w="6350">
-                          <a:solidFill>
-                            <a:prstClr val="black"/>
-                          </a:solidFill>
-                        </a:ln>
-                      </wps:spPr>
-                      <wps:txbx>
-                        <w:txbxContent>
-                          <w:p>
-                            <w:pPr>
-                              <w:spacing w:after="0" w:line="240" w:lineRule="auto"/>
-                              <w:jc w:val="right"/>
-                            </w:pPr>
-                            <w:r>
-                              <w:rPr>
-                                <w:color w:val="006600"/>
-                              </w:rPr>
-                              <w:t>Recipe</w:t>
-                            </w:r>
-                            <w:r>
-                              <w:t xml:space="preserve"> </w:t>
-                            </w:r>
-                            <w:r>
-                              <w:rPr>
-                                <w:color w:val="006600"/>
-                              </w:rPr>
-                              <w:t>Form</w:t>
-                            </w:r>
-                            <w:r>
-                              <w:t xml:space="preserve"> </w:t>
-                            </w:r>
-                          </w:p>
-                        </w:txbxContent>
-                      </wps:txbx>
-                      <wps:bodyPr rot="0" spcFirstLastPara="0" vertOverflow="overflow" horzOverflow="overflow" vert="horz" wrap="square" lIns="91440" tIns="45720" rIns="91440" bIns="45720" numCol="1" spcCol="0" rtlCol="1" fromWordArt="0" anchor="t" anchorCtr="0" forceAA="0" compatLnSpc="1">
-                        <a:prstTxWarp prst="textNoShape">
-                          <a:avLst/>
-                        </a:prstTxWarp>
-                        <a:noAutofit/>
-                      </wps:bodyPr>
-                    </wps:wsp>
-                  </a:graphicData>
-                </a:graphic>
-                <wp14:sizeRelH relativeFrom="margin">
-                  <wp14:pctWidth>0</wp14:pctWidth>
-                </wp14:sizeRelH>
-                <wp14:sizeRelV relativeFrom="margin">
-                  <wp14:pctHeight>0</wp14:pctHeight>
-                </wp14:sizeRelV>
-              </wp:anchor>
-            </w:drawing>
-          </mc:Choice>
-          <mc:Fallback>
-            <w:pict>
-              <v:shape w14:anchorId="794DA527" id="תיבת טקסט 19" o:spid="_x0000_s1035" type="#_x0000_t202" style="position:absolute;left:0;text-align:left;margin-left:33pt;margin-top:274.45pt;width:89pt;height:24pt;z-index:251685888;visibility:visible;mso-wrap-style:square;mso-width-percent:0;mso-height-percent:0;mso-wrap-distance-left:9pt;mso-wrap-distance-top:0;mso-wrap-distance-right:9pt;mso-wrap-distance-bottom:0;mso-position-horizontal:absolute;mso-position-horizontal-relative:text;mso-position-vertical:absolute;mso-position-vertical-relative:text;mso-width-percent:0;mso-height-percent:0;mso-width-relative:margin;mso-height-relative:margin;v-text-anchor:top" o:gfxdata="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" fillcolor="white [3201]" strokeweight=".5pt">
-                <v:textbox>
-                  <w:txbxContent>
-                    <w:p>
-                      <w:pPr>
-                        <w:spacing w:after="0" w:line="240" w:lineRule="auto"/>
-                        <w:jc w:val="right"/>
-                      </w:pPr>
-                      <w:r>
-                        <w:rPr>
-                          <w:color w:val="006600"/>
-                        </w:rPr>
-                        <w:t>Recipe</w:t>
-                      </w:r>
-                      <w:r>
-                        <w:t xml:space="preserve"> </w:t>
-                      </w:r>
-                      <w:r>
-                        <w:rPr>
-                          <w:color w:val="006600"/>
-                        </w:rPr>
-                        <w:t>Form</w:t>
-                      </w:r>
-                      <w:r>
-                        <w:t xml:space="preserve"> </w:t>
-                      </w:r>
-                    </w:p>
-                  </w:txbxContent>
-                </v:textbox>
-              </v:shape>
-            </w:pict>
-          </mc:Fallback>
-        </mc:AlternateContent>
-      </w:r>
-      <w:r>
-        <w:rPr>
-          <w:rFonts w:hint="cs"/>
-          <w:noProof/>
-        </w:rPr>
-        <mc:AlternateContent>
-          <mc:Choice Requires="wps">
-            <w:drawing>
-              <wp:anchor distT="0" distB="0" distL="114300" distR="114300" simplePos="0" relativeHeight="251684864" behindDoc="0" locked="0" layoutInCell="1" allowOverlap="1" wp14:anchorId="6A26E388" wp14:editId="70F3D83B">
+              <wp:anchor distT="0" distB="0" distL="114300" distR="114300" simplePos="0" relativeHeight="251684864" behindDoc="0" locked="0" layoutInCell="1" allowOverlap="1" wp14:anchorId="6A26E388" wp14:editId="447D2DED">
                 <wp:simplePos x="0" y="0"/>
                 <wp:positionH relativeFrom="column">
                   <wp:posOffset>-368300</wp:posOffset>
@@ -3187,7 +2873,7 @@
                 <wp:extent cx="1130300" cy="304800"/>
                 <wp:effectExtent l="0" t="0" r="12700" b="19050"/>
                 <wp:wrapNone/>
-                <wp:docPr id="1315063065" name="תיבת טקסט 20"/>
+                <wp:docPr id="1315063065" name="תיבת טקסט 16"/>
                 <wp:cNvGraphicFramePr/>
                 <a:graphic xmlns:a="http://schemas.openxmlformats.org/drawingml/2006/main">
                   <a:graphicData uri="http://schemas.microsoft.com/office/word/2010/wordprocessingShape">
@@ -3249,7 +2935,7 @@
           </mc:Choice>
           <mc:Fallback>
             <w:pict>
-              <v:shape w14:anchorId="6A26E388" id="תיבת טקסט 20" o:spid="_x0000_s1036" type="#_x0000_t202" style="position:absolute;left:0;text-align:left;margin-left:-29pt;margin-top:242.45pt;width:89pt;height:24pt;z-index:251684864;visibility:visible;mso-wrap-style:square;mso-width-percent:0;mso-height-percent:0;mso-wrap-distance-left:9pt;mso-wrap-distance-top:0;mso-wrap-distance-right:9pt;mso-wrap-distance-bottom:0;mso-position-horizontal:absolute;mso-position-horizontal-relative:text;mso-position-vertical:absolute;mso-position-vertical-relative:text;mso-width-percent:0;mso-height-percent:0;mso-width-relative:margin;mso-height-relative:margin;v-text-anchor:top" o:gfxdata="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" fillcolor="white [3201]" strokeweight=".5pt">
+              <v:shape w14:anchorId="6A26E388" id="תיבת טקסט 16" o:spid="_x0000_s1034" type="#_x0000_t202" style="position:absolute;left:0;text-align:left;margin-left:-29pt;margin-top:242.45pt;width:89pt;height:24pt;z-index:251684864;visibility:visible;mso-wrap-style:square;mso-width-percent:0;mso-height-percent:0;mso-wrap-distance-left:9pt;mso-wrap-distance-top:0;mso-wrap-distance-right:9pt;mso-wrap-distance-bottom:0;mso-position-horizontal:absolute;mso-position-horizontal-relative:text;mso-position-vertical:absolute;mso-position-vertical-relative:text;mso-width-percent:0;mso-height-percent:0;mso-width-relative:margin;mso-height-relative:margin;v-text-anchor:top" o:gfxdata="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" fillcolor="white [3201]" strokeweight=".5pt">
                 <v:textbox>
                   <w:txbxContent>
                     <w:p>
@@ -3293,7 +2979,7 @@
                 <wp:extent cx="203200" cy="127000"/>
                 <wp:effectExtent l="0" t="0" r="82550" b="63500"/>
                 <wp:wrapNone/>
-                <wp:docPr id="97765166" name="מחבר חץ ישר 21"/>
+                <wp:docPr id="97765166" name="מחבר חץ ישר 17"/>
                 <wp:cNvGraphicFramePr/>
                 <a:graphic xmlns:a="http://schemas.openxmlformats.org/drawingml/2006/main">
                   <a:graphicData uri="http://schemas.microsoft.com/office/word/2010/wordprocessingShape">
@@ -3361,7 +3047,7 @@
         <mc:AlternateContent>
           <mc:Choice Requires="wps">
             <w:drawing>
-              <wp:anchor distT="0" distB="0" distL="114300" distR="114300" simplePos="0" relativeHeight="251682816" behindDoc="0" locked="0" layoutInCell="1" allowOverlap="1" wp14:anchorId="5443A581" wp14:editId="42311F1A">
+              <wp:anchor distT="0" distB="0" distL="114300" distR="114300" simplePos="0" relativeHeight="251682816" behindDoc="0" locked="0" layoutInCell="1" allowOverlap="1" wp14:anchorId="5443A581" wp14:editId="195AA500">
                 <wp:simplePos x="0" y="0"/>
                 <wp:positionH relativeFrom="column">
                   <wp:posOffset>1206500</wp:posOffset>
@@ -3372,7 +3058,7 @@
                 <wp:extent cx="1130300" cy="304800"/>
                 <wp:effectExtent l="0" t="0" r="12700" b="19050"/>
                 <wp:wrapNone/>
-                <wp:docPr id="1359400762" name="תיבת טקסט 22"/>
+                <wp:docPr id="1359400762" name="תיבת טקסט 18"/>
                 <wp:cNvGraphicFramePr/>
                 <a:graphic xmlns:a="http://schemas.openxmlformats.org/drawingml/2006/main">
                   <a:graphicData uri="http://schemas.microsoft.com/office/word/2010/wordprocessingShape">
@@ -3434,7 +3120,7 @@
           </mc:Choice>
           <mc:Fallback>
             <w:pict>
-              <v:shape w14:anchorId="5443A581" id="תיבת טקסט 22" o:spid="_x0000_s1037" type="#_x0000_t202" style="position:absolute;left:0;text-align:left;margin-left:95pt;margin-top:241.95pt;width:89pt;height:24pt;z-index:251682816;visibility:visible;mso-wrap-style:square;mso-width-percent:0;mso-height-percent:0;mso-wrap-distance-left:9pt;mso-wrap-distance-top:0;mso-wrap-distance-right:9pt;mso-wrap-distance-bottom:0;mso-position-horizontal:absolute;mso-position-horizontal-relative:text;mso-position-vertical:absolute;mso-position-vertical-relative:text;mso-width-percent:0;mso-height-percent:0;mso-width-relative:margin;mso-height-relative:margin;v-text-anchor:top" o:gfxdata="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" fillcolor="white [3201]" strokeweight=".5pt">
+              <v:shape w14:anchorId="5443A581" id="תיבת טקסט 18" o:spid="_x0000_s1035" type="#_x0000_t202" style="position:absolute;left:0;text-align:left;margin-left:95pt;margin-top:241.95pt;width:89pt;height:24pt;z-index:251682816;visibility:visible;mso-wrap-style:square;mso-width-percent:0;mso-height-percent:0;mso-wrap-distance-left:9pt;mso-wrap-distance-top:0;mso-wrap-distance-right:9pt;mso-wrap-distance-bottom:0;mso-position-horizontal:absolute;mso-position-horizontal-relative:text;mso-position-vertical:absolute;mso-position-vertical-relative:text;mso-width-percent:0;mso-height-percent:0;mso-width-relative:margin;mso-height-relative:margin;v-text-anchor:top" o:gfxdata="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" fillcolor="white [3201]" strokeweight=".5pt">
                 <v:textbox>
                   <w:txbxContent>
                     <w:p>
@@ -3478,7 +3164,7 @@
                 <wp:extent cx="1130300" cy="304800"/>
                 <wp:effectExtent l="0" t="0" r="12700" b="19050"/>
                 <wp:wrapNone/>
-                <wp:docPr id="946273495" name="תיבת טקסט 23"/>
+                <wp:docPr id="946273495" name="תיבת טקסט 19"/>
                 <wp:cNvGraphicFramePr/>
                 <a:graphic xmlns:a="http://schemas.openxmlformats.org/drawingml/2006/main">
                   <a:graphicData uri="http://schemas.microsoft.com/office/word/2010/wordprocessingShape">
@@ -3552,7 +3238,7 @@
           </mc:Choice>
           <mc:Fallback>
             <w:pict>
-              <v:shape w14:anchorId="71830F18" id="תיבת טקסט 23" o:spid="_x0000_s1038" type="#_x0000_t202" style="position:absolute;left:0;text-align:left;margin-left:53.5pt;margin-top:201.45pt;width:89pt;height:24pt;z-index:251680768;visibility:visible;mso-wrap-style:square;mso-width-percent:0;mso-height-percent:0;mso-wrap-distance-left:9pt;mso-wrap-distance-top:0;mso-wrap-distance-right:9pt;mso-wrap-distance-bottom:0;mso-position-horizontal:absolute;mso-position-horizontal-relative:text;mso-position-vertical:absolute;mso-position-vertical-relative:text;mso-width-percent:0;mso-height-percent:0;mso-width-relative:margin;mso-height-relative:margin;v-text-anchor:top" o:gfxdata="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" fillcolor="white [3201]" strokeweight=".5pt">
+              <v:shape w14:anchorId="71830F18" id="תיבת טקסט 19" o:spid="_x0000_s1036" type="#_x0000_t202" style="position:absolute;left:0;text-align:left;margin-left:53.5pt;margin-top:201.45pt;width:89pt;height:24pt;z-index:251680768;visibility:visible;mso-wrap-style:square;mso-width-percent:0;mso-height-percent:0;mso-wrap-distance-left:9pt;mso-wrap-distance-top:0;mso-wrap-distance-right:9pt;mso-wrap-distance-bottom:0;mso-position-horizontal:absolute;mso-position-horizontal-relative:text;mso-position-vertical:absolute;mso-position-vertical-relative:text;mso-width-percent:0;mso-height-percent:0;mso-width-relative:margin;mso-height-relative:margin;v-text-anchor:top" o:gfxdata="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" fillcolor="white [3201]" strokeweight=".5pt">
                 <v:textbox>
                   <w:txbxContent>
                     <w:p>
@@ -3608,7 +3294,7 @@
                 <wp:extent cx="450850" cy="184150"/>
                 <wp:effectExtent l="38100" t="0" r="25400" b="63500"/>
                 <wp:wrapNone/>
-                <wp:docPr id="1954550344" name="מחבר חץ ישר 24"/>
+                <wp:docPr id="1954550344" name="מחבר חץ ישר 20"/>
                 <wp:cNvGraphicFramePr/>
                 <a:graphic xmlns:a="http://schemas.openxmlformats.org/drawingml/2006/main">
                   <a:graphicData uri="http://schemas.microsoft.com/office/word/2010/wordprocessingShape">
@@ -3687,7 +3373,7 @@
                 <wp:extent cx="609600" cy="279400"/>
                 <wp:effectExtent l="0" t="0" r="19050" b="25400"/>
                 <wp:wrapNone/>
-                <wp:docPr id="1440132755" name="תיבת טקסט 25"/>
+                <wp:docPr id="1440132755" name="תיבת טקסט 21"/>
                 <wp:cNvGraphicFramePr/>
                 <a:graphic xmlns:a="http://schemas.openxmlformats.org/drawingml/2006/main">
                   <a:graphicData uri="http://schemas.microsoft.com/office/word/2010/wordprocessingShape">
@@ -3750,7 +3436,7 @@
           </mc:Choice>
           <mc:Fallback>
             <w:pict>
-              <v:shape w14:anchorId="238AD149" id="תיבת טקסט 25" o:spid="_x0000_s1039" type="#_x0000_t202" style="position:absolute;left:0;text-align:left;margin-left:98pt;margin-top:150.85pt;width:48pt;height:22pt;z-index:251694080;visibility:visible;mso-wrap-style:square;mso-width-percent:0;mso-height-percent:0;mso-wrap-distance-left:9pt;mso-wrap-distance-top:0;mso-wrap-distance-right:9pt;mso-wrap-distance-bottom:0;mso-position-horizontal:absolute;mso-position-horizontal-relative:text;mso-position-vertical:absolute;mso-position-vertical-relative:text;mso-width-percent:0;mso-height-percent:0;mso-width-relative:margin;mso-height-relative:margin;v-text-anchor:top" o:gfxdata="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" fillcolor="white [3201]" strokeweight=".5pt">
+              <v:shape w14:anchorId="238AD149" id="תיבת טקסט 21" o:spid="_x0000_s1037" type="#_x0000_t202" style="position:absolute;left:0;text-align:left;margin-left:98pt;margin-top:150.85pt;width:48pt;height:22pt;z-index:251694080;visibility:visible;mso-wrap-style:square;mso-width-percent:0;mso-height-percent:0;mso-wrap-distance-left:9pt;mso-wrap-distance-top:0;mso-wrap-distance-right:9pt;mso-wrap-distance-bottom:0;mso-position-horizontal:absolute;mso-position-horizontal-relative:text;mso-position-vertical:absolute;mso-position-vertical-relative:text;mso-width-percent:0;mso-height-percent:0;mso-width-relative:margin;mso-height-relative:margin;v-text-anchor:top" o:gfxdata="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" fillcolor="white [3201]" strokeweight=".5pt">
                 <v:textbox>
                   <w:txbxContent>
                     <w:p>
@@ -3758,7 +3444,6 @@
                         <w:spacing w:after="0" w:line="240" w:lineRule="auto"/>
                         <w:jc w:val="right"/>
                         <w:rPr>
-                          <w:rFonts w:hint="cs"/>
                           <w:color w:val="171717" w:themeColor="background2" w:themeShade="1A"/>
                           <w:rtl/>
                         </w:rPr>
@@ -3796,7 +3481,7 @@
                 <wp:extent cx="716280" cy="304800"/>
                 <wp:effectExtent l="0" t="0" r="26670" b="19050"/>
                 <wp:wrapNone/>
-                <wp:docPr id="565850881" name="תיבת טקסט 26"/>
+                <wp:docPr id="565850881" name="תיבת טקסט 22"/>
                 <wp:cNvGraphicFramePr/>
                 <a:graphic xmlns:a="http://schemas.openxmlformats.org/drawingml/2006/main">
                   <a:graphicData uri="http://schemas.microsoft.com/office/word/2010/wordprocessingShape">
@@ -3866,7 +3551,7 @@
           </mc:Choice>
           <mc:Fallback>
             <w:pict>
-              <v:shape w14:anchorId="3EE00BEB" id="תיבת טקסט 26" o:spid="_x0000_s1040" type="#_x0000_t202" style="position:absolute;left:0;text-align:left;margin-left:243.3pt;margin-top:157.3pt;width:56.4pt;height:24pt;z-index:251668480;visibility:visible;mso-wrap-style:square;mso-width-percent:0;mso-height-percent:0;mso-wrap-distance-left:9pt;mso-wrap-distance-top:0;mso-wrap-distance-right:9pt;mso-wrap-distance-bottom:0;mso-position-horizontal:absolute;mso-position-horizontal-relative:text;mso-position-vertical:absolute;mso-position-vertical-relative:text;mso-width-percent:0;mso-height-percent:0;mso-width-relative:margin;mso-height-relative:margin;v-text-anchor:top" o:gfxdata="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" fillcolor="white [3201]" strokeweight=".5pt">
+              <v:shape w14:anchorId="3EE00BEB" id="תיבת טקסט 22" o:spid="_x0000_s1038" type="#_x0000_t202" style="position:absolute;left:0;text-align:left;margin-left:243.3pt;margin-top:157.3pt;width:56.4pt;height:24pt;z-index:251668480;visibility:visible;mso-wrap-style:square;mso-width-percent:0;mso-height-percent:0;mso-wrap-distance-left:9pt;mso-wrap-distance-top:0;mso-wrap-distance-right:9pt;mso-wrap-distance-bottom:0;mso-position-horizontal:absolute;mso-position-horizontal-relative:text;mso-position-vertical:absolute;mso-position-vertical-relative:text;mso-width-percent:0;mso-height-percent:0;mso-width-relative:margin;mso-height-relative:margin;v-text-anchor:top" o:gfxdata="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" fillcolor="white [3201]" strokeweight=".5pt">
                 <v:textbox>
                   <w:txbxContent>
                     <w:p>
@@ -3918,7 +3603,7 @@
                 <wp:extent cx="0" cy="160020"/>
                 <wp:effectExtent l="76200" t="0" r="57150" b="49530"/>
                 <wp:wrapNone/>
-                <wp:docPr id="1009642105" name="מחבר חץ ישר 27"/>
+                <wp:docPr id="1009642105" name="מחבר חץ ישר 23"/>
                 <wp:cNvGraphicFramePr/>
                 <a:graphic xmlns:a="http://schemas.openxmlformats.org/drawingml/2006/main">
                   <a:graphicData uri="http://schemas.microsoft.com/office/word/2010/wordprocessingShape">
@@ -3997,7 +3682,7 @@
                 <wp:extent cx="0" cy="160020"/>
                 <wp:effectExtent l="76200" t="0" r="57150" b="49530"/>
                 <wp:wrapNone/>
-                <wp:docPr id="1017970130" name="מחבר חץ ישר 28"/>
+                <wp:docPr id="1017970130" name="מחבר חץ ישר 24"/>
                 <wp:cNvGraphicFramePr/>
                 <a:graphic xmlns:a="http://schemas.openxmlformats.org/drawingml/2006/main">
                   <a:graphicData uri="http://schemas.microsoft.com/office/word/2010/wordprocessingShape">
@@ -4076,7 +3761,7 @@
                 <wp:extent cx="0" cy="160020"/>
                 <wp:effectExtent l="76200" t="0" r="57150" b="49530"/>
                 <wp:wrapNone/>
-                <wp:docPr id="969930047" name="מחבר חץ ישר 29"/>
+                <wp:docPr id="969930047" name="מחבר חץ ישר 25"/>
                 <wp:cNvGraphicFramePr/>
                 <a:graphic xmlns:a="http://schemas.openxmlformats.org/drawingml/2006/main">
                   <a:graphicData uri="http://schemas.microsoft.com/office/word/2010/wordprocessingShape">
@@ -4155,7 +3840,7 @@
                 <wp:extent cx="806450" cy="304800"/>
                 <wp:effectExtent l="0" t="0" r="12700" b="19050"/>
                 <wp:wrapNone/>
-                <wp:docPr id="2028726358" name="תיבת טקסט 30"/>
+                <wp:docPr id="2028726358" name="תיבת טקסט 26"/>
                 <wp:cNvGraphicFramePr/>
                 <a:graphic xmlns:a="http://schemas.openxmlformats.org/drawingml/2006/main">
                   <a:graphicData uri="http://schemas.microsoft.com/office/word/2010/wordprocessingShape">
@@ -4217,7 +3902,7 @@
           </mc:Choice>
           <mc:Fallback>
             <w:pict>
-              <v:shape w14:anchorId="3462F27A" id="תיבת טקסט 30" o:spid="_x0000_s1041" type="#_x0000_t202" style="position:absolute;left:0;text-align:left;margin-left:237.5pt;margin-top:198.85pt;width:63.5pt;height:24pt;z-index:251671552;visibility:visible;mso-wrap-style:square;mso-width-percent:0;mso-height-percent:0;mso-wrap-distance-left:9pt;mso-wrap-distance-top:0;mso-wrap-distance-right:9pt;mso-wrap-distance-bottom:0;mso-position-horizontal:absolute;mso-position-horizontal-relative:text;mso-position-vertical:absolute;mso-position-vertical-relative:text;mso-width-percent:0;mso-height-percent:0;mso-width-relative:margin;mso-height-relative:margin;v-text-anchor:top" o:gfxdata="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" fillcolor="white [3201]" strokeweight=".5pt">
+              <v:shape w14:anchorId="3462F27A" id="תיבת טקסט 26" o:spid="_x0000_s1039" type="#_x0000_t202" style="position:absolute;left:0;text-align:left;margin-left:237.5pt;margin-top:198.85pt;width:63.5pt;height:24pt;z-index:251671552;visibility:visible;mso-wrap-style:square;mso-width-percent:0;mso-height-percent:0;mso-wrap-distance-left:9pt;mso-wrap-distance-top:0;mso-wrap-distance-right:9pt;mso-wrap-distance-bottom:0;mso-position-horizontal:absolute;mso-position-horizontal-relative:text;mso-position-vertical:absolute;mso-position-vertical-relative:text;mso-width-percent:0;mso-height-percent:0;mso-width-relative:margin;mso-height-relative:margin;v-text-anchor:top" o:gfxdata="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" fillcolor="white [3201]" strokeweight=".5pt">
                 <v:textbox>
                   <w:txbxContent>
                     <w:p>
@@ -4261,7 +3946,7 @@
                 <wp:extent cx="1689100" cy="304800"/>
                 <wp:effectExtent l="0" t="0" r="25400" b="19050"/>
                 <wp:wrapNone/>
-                <wp:docPr id="2099573733" name="תיבת טקסט 31"/>
+                <wp:docPr id="2099573733" name="תיבת טקסט 27"/>
                 <wp:cNvGraphicFramePr/>
                 <a:graphic xmlns:a="http://schemas.openxmlformats.org/drawingml/2006/main">
                   <a:graphicData uri="http://schemas.microsoft.com/office/word/2010/wordprocessingShape">
@@ -4322,7 +4007,7 @@
           </mc:Choice>
           <mc:Fallback>
             <w:pict>
-              <v:shape w14:anchorId="4D307BF3" id="תיבת טקסט 31" o:spid="_x0000_s1042" type="#_x0000_t202" style="position:absolute;left:0;text-align:left;margin-left:207.5pt;margin-top:242.35pt;width:133pt;height:24pt;z-index:251675648;visibility:visible;mso-wrap-style:square;mso-width-percent:0;mso-height-percent:0;mso-wrap-distance-left:9pt;mso-wrap-distance-top:0;mso-wrap-distance-right:9pt;mso-wrap-distance-bottom:0;mso-position-horizontal:absolute;mso-position-horizontal-relative:text;mso-position-vertical:absolute;mso-position-vertical-relative:text;mso-width-percent:0;mso-height-percent:0;mso-width-relative:margin;mso-height-relative:margin;v-text-anchor:top" o:gfxdata="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" fillcolor="white [3201]" strokeweight=".5pt">
+              <v:shape w14:anchorId="4D307BF3" id="תיבת טקסט 27" o:spid="_x0000_s1040" type="#_x0000_t202" style="position:absolute;left:0;text-align:left;margin-left:207.5pt;margin-top:242.35pt;width:133pt;height:24pt;z-index:251675648;visibility:visible;mso-wrap-style:square;mso-width-percent:0;mso-height-percent:0;mso-wrap-distance-left:9pt;mso-wrap-distance-top:0;mso-wrap-distance-right:9pt;mso-wrap-distance-bottom:0;mso-position-horizontal:absolute;mso-position-horizontal-relative:text;mso-position-vertical:absolute;mso-position-vertical-relative:text;mso-width-percent:0;mso-height-percent:0;mso-width-relative:margin;mso-height-relative:margin;v-text-anchor:top" o:gfxdata="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" fillcolor="white [3201]" strokeweight=".5pt">
                 <v:textbox>
                   <w:txbxContent>
                     <w:p>
@@ -4365,7 +4050,7 @@
                 <wp:extent cx="298450" cy="172720"/>
                 <wp:effectExtent l="0" t="0" r="82550" b="55880"/>
                 <wp:wrapNone/>
-                <wp:docPr id="1701089530" name="מחבר חץ ישר 32"/>
+                <wp:docPr id="1701089530" name="מחבר חץ ישר 28"/>
                 <wp:cNvGraphicFramePr/>
                 <a:graphic xmlns:a="http://schemas.openxmlformats.org/drawingml/2006/main">
                   <a:graphicData uri="http://schemas.microsoft.com/office/word/2010/wordprocessingShape">
@@ -4444,7 +4129,7 @@
                 <wp:extent cx="1130300" cy="304800"/>
                 <wp:effectExtent l="0" t="0" r="12700" b="19050"/>
                 <wp:wrapNone/>
-                <wp:docPr id="1877073235" name="תיבת טקסט 33"/>
+                <wp:docPr id="1877073235" name="תיבת טקסט 29"/>
                 <wp:cNvGraphicFramePr/>
                 <a:graphic xmlns:a="http://schemas.openxmlformats.org/drawingml/2006/main">
                   <a:graphicData uri="http://schemas.microsoft.com/office/word/2010/wordprocessingShape">
@@ -4504,7 +4189,7 @@
           </mc:Choice>
           <mc:Fallback>
             <w:pict>
-              <v:shape w14:anchorId="3398B0FA" id="תיבת טקסט 33" o:spid="_x0000_s1043" type="#_x0000_t202" style="position:absolute;left:0;text-align:left;margin-left:316pt;margin-top:284.85pt;width:89pt;height:24pt;z-index:251678720;visibility:visible;mso-wrap-style:square;mso-width-percent:0;mso-height-percent:0;mso-wrap-distance-left:9pt;mso-wrap-distance-top:0;mso-wrap-distance-right:9pt;mso-wrap-distance-bottom:0;mso-position-horizontal:absolute;mso-position-horizontal-relative:text;mso-position-vertical:absolute;mso-position-vertical-relative:text;mso-width-percent:0;mso-height-percent:0;mso-width-relative:margin;mso-height-relative:margin;v-text-anchor:top" o:gfxdata="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" fillcolor="white [3201]" strokeweight=".5pt">
+              <v:shape w14:anchorId="3398B0FA" id="תיבת טקסט 29" o:spid="_x0000_s1041" type="#_x0000_t202" style="position:absolute;left:0;text-align:left;margin-left:316pt;margin-top:284.85pt;width:89pt;height:24pt;z-index:251678720;visibility:visible;mso-wrap-style:square;mso-width-percent:0;mso-height-percent:0;mso-wrap-distance-left:9pt;mso-wrap-distance-top:0;mso-wrap-distance-right:9pt;mso-wrap-distance-bottom:0;mso-position-horizontal:absolute;mso-position-horizontal-relative:text;mso-position-vertical:absolute;mso-position-vertical-relative:text;mso-width-percent:0;mso-height-percent:0;mso-width-relative:margin;mso-height-relative:margin;v-text-anchor:top" o:gfxdata="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" fillcolor="white [3201]" strokeweight=".5pt">
                 <v:textbox>
                   <w:txbxContent>
                     <w:p>
@@ -4546,7 +4231,7 @@
                 <wp:extent cx="952500" cy="166370"/>
                 <wp:effectExtent l="0" t="0" r="76200" b="81280"/>
                 <wp:wrapNone/>
-                <wp:docPr id="1855937084" name="מחבר חץ ישר 34"/>
+                <wp:docPr id="1855937084" name="מחבר חץ ישר 30"/>
                 <wp:cNvGraphicFramePr/>
                 <a:graphic xmlns:a="http://schemas.openxmlformats.org/drawingml/2006/main">
                   <a:graphicData uri="http://schemas.microsoft.com/office/word/2010/wordprocessingShape">
@@ -4625,7 +4310,7 @@
                 <wp:extent cx="952500" cy="304800"/>
                 <wp:effectExtent l="0" t="0" r="19050" b="19050"/>
                 <wp:wrapNone/>
-                <wp:docPr id="865682159" name="תיבת טקסט 35"/>
+                <wp:docPr id="865682159" name="תיבת טקסט 31"/>
                 <wp:cNvGraphicFramePr/>
                 <a:graphic xmlns:a="http://schemas.openxmlformats.org/drawingml/2006/main">
                   <a:graphicData uri="http://schemas.microsoft.com/office/word/2010/wordprocessingShape">
@@ -4694,7 +4379,7 @@
           </mc:Choice>
           <mc:Fallback>
             <w:pict>
-              <v:shape w14:anchorId="6C49DBEE" id="תיבת טקסט 35" o:spid="_x0000_s1044" type="#_x0000_t202" style="position:absolute;left:0;text-align:left;margin-left:351pt;margin-top:241.85pt;width:75pt;height:24pt;z-index:251676672;visibility:visible;mso-wrap-style:square;mso-width-percent:0;mso-height-percent:0;mso-wrap-distance-left:9pt;mso-wrap-distance-top:0;mso-wrap-distance-right:9pt;mso-wrap-distance-bottom:0;mso-position-horizontal:absolute;mso-position-horizontal-relative:text;mso-position-vertical:absolute;mso-position-vertical-relative:text;mso-width-percent:0;mso-height-percent:0;mso-width-relative:margin;mso-height-relative:margin;v-text-anchor:top" o:gfxdata="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" fillcolor="white [3201]" strokeweight=".5pt">
+              <v:shape w14:anchorId="6C49DBEE" id="תיבת טקסט 31" o:spid="_x0000_s1042" type="#_x0000_t202" style="position:absolute;left:0;text-align:left;margin-left:351pt;margin-top:241.85pt;width:75pt;height:24pt;z-index:251676672;visibility:visible;mso-wrap-style:square;mso-width-percent:0;mso-height-percent:0;mso-wrap-distance-left:9pt;mso-wrap-distance-top:0;mso-wrap-distance-right:9pt;mso-wrap-distance-bottom:0;mso-position-horizontal:absolute;mso-position-horizontal-relative:text;mso-position-vertical:absolute;mso-position-vertical-relative:text;mso-width-percent:0;mso-height-percent:0;mso-width-relative:margin;mso-height-relative:margin;v-text-anchor:top" o:gfxdata="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" fillcolor="white [3201]" strokeweight=".5pt">
                 <v:textbox>
                   <w:txbxContent>
                     <w:p>
@@ -4745,7 +4430,7 @@
                 <wp:extent cx="952500" cy="304800"/>
                 <wp:effectExtent l="0" t="0" r="19050" b="19050"/>
                 <wp:wrapNone/>
-                <wp:docPr id="1474419531" name="תיבת טקסט 36"/>
+                <wp:docPr id="1474419531" name="תיבת טקסט 32"/>
                 <wp:cNvGraphicFramePr/>
                 <a:graphic xmlns:a="http://schemas.openxmlformats.org/drawingml/2006/main">
                   <a:graphicData uri="http://schemas.microsoft.com/office/word/2010/wordprocessingShape">
@@ -4814,7 +4499,7 @@
           </mc:Choice>
           <mc:Fallback>
             <w:pict>
-              <v:shape w14:anchorId="25D32B0F" id="תיבת טקסט 36" o:spid="_x0000_s1045" type="#_x0000_t202" style="position:absolute;left:0;text-align:left;margin-left:233.5pt;margin-top:284.85pt;width:75pt;height:24pt;z-index:251673600;visibility:visible;mso-wrap-style:square;mso-width-percent:0;mso-height-percent:0;mso-wrap-distance-left:9pt;mso-wrap-distance-top:0;mso-wrap-distance-right:9pt;mso-wrap-distance-bottom:0;mso-position-horizontal:absolute;mso-position-horizontal-relative:text;mso-position-vertical:absolute;mso-position-vertical-relative:text;mso-width-percent:0;mso-height-percent:0;mso-width-relative:margin;mso-height-relative:margin;v-text-anchor:top" o:gfxdata="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" fillcolor="white [3201]" strokeweight=".5pt">
+              <v:shape w14:anchorId="25D32B0F" id="תיבת טקסט 32" o:spid="_x0000_s1043" type="#_x0000_t202" style="position:absolute;left:0;text-align:left;margin-left:233.5pt;margin-top:284.85pt;width:75pt;height:24pt;z-index:251673600;visibility:visible;mso-wrap-style:square;mso-width-percent:0;mso-height-percent:0;mso-wrap-distance-left:9pt;mso-wrap-distance-top:0;mso-wrap-distance-right:9pt;mso-wrap-distance-bottom:0;mso-position-horizontal:absolute;mso-position-horizontal-relative:text;mso-position-vertical:absolute;mso-position-vertical-relative:text;mso-width-percent:0;mso-height-percent:0;mso-width-relative:margin;mso-height-relative:margin;v-text-anchor:top" o:gfxdata="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" fillcolor="white [3201]" strokeweight=".5pt">
                 <v:textbox>
                   <w:txbxContent>
                     <w:p>
@@ -4856,6 +4541,656 @@
         <mc:AlternateContent>
           <mc:Choice Requires="wps">
             <w:drawing>
+              <wp:anchor distT="0" distB="0" distL="114300" distR="114300" simplePos="0" relativeHeight="251704320" behindDoc="0" locked="0" layoutInCell="1" allowOverlap="1" wp14:anchorId="4F26338F" wp14:editId="368E00C3">
+                <wp:simplePos x="0" y="0"/>
+                <wp:positionH relativeFrom="margin">
+                  <wp:posOffset>673100</wp:posOffset>
+                </wp:positionH>
+                <wp:positionV relativeFrom="paragraph">
+                  <wp:posOffset>3136265</wp:posOffset>
+                </wp:positionV>
+                <wp:extent cx="0" cy="160020"/>
+                <wp:effectExtent l="76200" t="0" r="57150" b="49530"/>
+                <wp:wrapNone/>
+                <wp:docPr id="932379514" name="מחבר חץ ישר 33"/>
+                <wp:cNvGraphicFramePr/>
+                <a:graphic xmlns:a="http://schemas.openxmlformats.org/drawingml/2006/main">
+                  <a:graphicData uri="http://schemas.microsoft.com/office/word/2010/wordprocessingShape">
+                    <wps:wsp>
+                      <wps:cNvCnPr/>
+                      <wps:spPr>
+                        <a:xfrm>
+                          <a:off x="0" y="0"/>
+                          <a:ext cx="0" cy="160020"/>
+                        </a:xfrm>
+                        <a:prstGeom prst="straightConnector1">
+                          <a:avLst/>
+                        </a:prstGeom>
+                        <a:ln>
+                          <a:solidFill>
+                            <a:schemeClr val="tx1">
+                              <a:lumMod val="95000"/>
+                              <a:lumOff val="5000"/>
+                            </a:schemeClr>
+                          </a:solidFill>
+                          <a:tailEnd type="triangle"/>
+                        </a:ln>
+                      </wps:spPr>
+                      <wps:style>
+                        <a:lnRef idx="1">
+                          <a:schemeClr val="accent1"/>
+                        </a:lnRef>
+                        <a:fillRef idx="0">
+                          <a:schemeClr val="accent1"/>
+                        </a:fillRef>
+                        <a:effectRef idx="0">
+                          <a:schemeClr val="accent1"/>
+                        </a:effectRef>
+                        <a:fontRef idx="minor">
+                          <a:schemeClr val="tx1"/>
+                        </a:fontRef>
+                      </wps:style>
+                      <wps:bodyPr/>
+                    </wps:wsp>
+                  </a:graphicData>
+                </a:graphic>
+                <wp14:sizeRelH relativeFrom="margin">
+                  <wp14:pctWidth>0</wp14:pctWidth>
+                </wp14:sizeRelH>
+                <wp14:sizeRelV relativeFrom="margin">
+                  <wp14:pctHeight>0</wp14:pctHeight>
+                </wp14:sizeRelV>
+              </wp:anchor>
+            </w:drawing>
+          </mc:Choice>
+          <mc:Fallback>
+            <w:pict>
+              <v:shape w14:anchorId="1B5F6D71" id="מחבר חץ ישר 1" o:spid="_x0000_s1026" type="#_x0000_t32" style="position:absolute;left:0;text-align:left;margin-left:53pt;margin-top:246.95pt;width:0;height:12.6pt;z-index:251704320;visibility:visible;mso-wrap-style:square;mso-width-percent:0;mso-height-percent:0;mso-wrap-distance-left:9pt;mso-wrap-distance-top:0;mso-wrap-distance-right:9pt;mso-wrap-distance-bottom:0;mso-position-horizontal:absolute;mso-position-horizontal-relative:margin;mso-position-vertical:absolute;mso-position-vertical-relative:text;mso-width-percent:0;mso-height-percent:0;mso-width-relative:margin;mso-height-relative:margin" o:gfxdata="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" strokecolor="#0d0d0d [3069]" strokeweight=".5pt">
+                <v:stroke endarrow="block" joinstyle="miter"/>
+                <w10:wrap anchorx="margin"/>
+              </v:shape>
+            </w:pict>
+          </mc:Fallback>
+        </mc:AlternateContent>
+      </w:r>
+      <w:r>
+        <w:rPr>
+          <w:rFonts w:hint="cs"/>
+          <w:noProof/>
+        </w:rPr>
+        <mc:AlternateContent>
+          <mc:Choice Requires="wps">
+            <w:drawing>
+              <wp:anchor distT="0" distB="0" distL="114300" distR="114300" simplePos="0" relativeHeight="251702272" behindDoc="0" locked="0" layoutInCell="1" allowOverlap="1" wp14:anchorId="1DDD6332" wp14:editId="3A78E370">
+                <wp:simplePos x="0" y="0"/>
+                <wp:positionH relativeFrom="margin">
+                  <wp:posOffset>76200</wp:posOffset>
+                </wp:positionH>
+                <wp:positionV relativeFrom="paragraph">
+                  <wp:posOffset>3117215</wp:posOffset>
+                </wp:positionV>
+                <wp:extent cx="0" cy="160020"/>
+                <wp:effectExtent l="76200" t="0" r="57150" b="49530"/>
+                <wp:wrapNone/>
+                <wp:docPr id="1521906399" name="מחבר חץ ישר 34"/>
+                <wp:cNvGraphicFramePr/>
+                <a:graphic xmlns:a="http://schemas.openxmlformats.org/drawingml/2006/main">
+                  <a:graphicData uri="http://schemas.microsoft.com/office/word/2010/wordprocessingShape">
+                    <wps:wsp>
+                      <wps:cNvCnPr/>
+                      <wps:spPr>
+                        <a:xfrm>
+                          <a:off x="0" y="0"/>
+                          <a:ext cx="0" cy="160020"/>
+                        </a:xfrm>
+                        <a:prstGeom prst="straightConnector1">
+                          <a:avLst/>
+                        </a:prstGeom>
+                        <a:ln>
+                          <a:solidFill>
+                            <a:schemeClr val="tx1">
+                              <a:lumMod val="95000"/>
+                              <a:lumOff val="5000"/>
+                            </a:schemeClr>
+                          </a:solidFill>
+                          <a:tailEnd type="triangle"/>
+                        </a:ln>
+                      </wps:spPr>
+                      <wps:style>
+                        <a:lnRef idx="1">
+                          <a:schemeClr val="accent1"/>
+                        </a:lnRef>
+                        <a:fillRef idx="0">
+                          <a:schemeClr val="accent1"/>
+                        </a:fillRef>
+                        <a:effectRef idx="0">
+                          <a:schemeClr val="accent1"/>
+                        </a:effectRef>
+                        <a:fontRef idx="minor">
+                          <a:schemeClr val="tx1"/>
+                        </a:fontRef>
+                      </wps:style>
+                      <wps:bodyPr/>
+                    </wps:wsp>
+                  </a:graphicData>
+                </a:graphic>
+                <wp14:sizeRelH relativeFrom="margin">
+                  <wp14:pctWidth>0</wp14:pctWidth>
+                </wp14:sizeRelH>
+                <wp14:sizeRelV relativeFrom="margin">
+                  <wp14:pctHeight>0</wp14:pctHeight>
+                </wp14:sizeRelV>
+              </wp:anchor>
+            </w:drawing>
+          </mc:Choice>
+          <mc:Fallback>
+            <w:pict>
+              <v:shape w14:anchorId="47F95CBE" id="מחבר חץ ישר 1" o:spid="_x0000_s1026" type="#_x0000_t32" style="position:absolute;left:0;text-align:left;margin-left:6pt;margin-top:245.45pt;width:0;height:12.6pt;z-index:251702272;visibility:visible;mso-wrap-style:square;mso-width-percent:0;mso-height-percent:0;mso-wrap-distance-left:9pt;mso-wrap-distance-top:0;mso-wrap-distance-right:9pt;mso-wrap-distance-bottom:0;mso-position-horizontal:absolute;mso-position-horizontal-relative:margin;mso-position-vertical:absolute;mso-position-vertical-relative:text;mso-width-percent:0;mso-height-percent:0;mso-width-relative:margin;mso-height-relative:margin" o:gfxdata="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" strokecolor="#0d0d0d [3069]" strokeweight=".5pt">
+                <v:stroke endarrow="block" joinstyle="miter"/>
+                <w10:wrap anchorx="margin"/>
+              </v:shape>
+            </w:pict>
+          </mc:Fallback>
+        </mc:AlternateContent>
+      </w:r>
+      <w:r>
+        <w:rPr>
+          <w:rFonts w:hint="cs"/>
+          <w:noProof/>
+        </w:rPr>
+        <mc:AlternateContent>
+          <mc:Choice Requires="wps">
+            <w:drawing>
+              <wp:anchor distT="0" distB="0" distL="114300" distR="114300" simplePos="0" relativeHeight="251689984" behindDoc="0" locked="0" layoutInCell="1" allowOverlap="1" wp14:anchorId="0CE36C58" wp14:editId="37A65920">
+                <wp:simplePos x="0" y="0"/>
+                <wp:positionH relativeFrom="column">
+                  <wp:posOffset>974090</wp:posOffset>
+                </wp:positionH>
+                <wp:positionV relativeFrom="paragraph">
+                  <wp:posOffset>3631565</wp:posOffset>
+                </wp:positionV>
+                <wp:extent cx="0" cy="160020"/>
+                <wp:effectExtent l="76200" t="0" r="57150" b="49530"/>
+                <wp:wrapNone/>
+                <wp:docPr id="1205358272" name="מחבר חץ ישר 35"/>
+                <wp:cNvGraphicFramePr/>
+                <a:graphic xmlns:a="http://schemas.openxmlformats.org/drawingml/2006/main">
+                  <a:graphicData uri="http://schemas.microsoft.com/office/word/2010/wordprocessingShape">
+                    <wps:wsp>
+                      <wps:cNvCnPr/>
+                      <wps:spPr>
+                        <a:xfrm>
+                          <a:off x="0" y="0"/>
+                          <a:ext cx="0" cy="160020"/>
+                        </a:xfrm>
+                        <a:prstGeom prst="straightConnector1">
+                          <a:avLst/>
+                        </a:prstGeom>
+                        <a:ln>
+                          <a:solidFill>
+                            <a:schemeClr val="tx1">
+                              <a:lumMod val="95000"/>
+                              <a:lumOff val="5000"/>
+                            </a:schemeClr>
+                          </a:solidFill>
+                          <a:tailEnd type="triangle"/>
+                        </a:ln>
+                      </wps:spPr>
+                      <wps:style>
+                        <a:lnRef idx="1">
+                          <a:schemeClr val="accent1"/>
+                        </a:lnRef>
+                        <a:fillRef idx="0">
+                          <a:schemeClr val="accent1"/>
+                        </a:fillRef>
+                        <a:effectRef idx="0">
+                          <a:schemeClr val="accent1"/>
+                        </a:effectRef>
+                        <a:fontRef idx="minor">
+                          <a:schemeClr val="tx1"/>
+                        </a:fontRef>
+                      </wps:style>
+                      <wps:bodyPr/>
+                    </wps:wsp>
+                  </a:graphicData>
+                </a:graphic>
+                <wp14:sizeRelH relativeFrom="margin">
+                  <wp14:pctWidth>0</wp14:pctWidth>
+                </wp14:sizeRelH>
+                <wp14:sizeRelV relativeFrom="margin">
+                  <wp14:pctHeight>0</wp14:pctHeight>
+                </wp14:sizeRelV>
+              </wp:anchor>
+            </w:drawing>
+          </mc:Choice>
+          <mc:Fallback>
+            <w:pict>
+              <v:shape w14:anchorId="5BF24B14" id="מחבר חץ ישר 1" o:spid="_x0000_s1026" type="#_x0000_t32" style="position:absolute;left:0;text-align:left;margin-left:76.7pt;margin-top:285.95pt;width:0;height:12.6pt;z-index:251689984;visibility:visible;mso-wrap-style:square;mso-width-percent:0;mso-height-percent:0;mso-wrap-distance-left:9pt;mso-wrap-distance-top:0;mso-wrap-distance-right:9pt;mso-wrap-distance-bottom:0;mso-position-horizontal:absolute;mso-position-horizontal-relative:text;mso-position-vertical:absolute;mso-position-vertical-relative:text;mso-width-percent:0;mso-height-percent:0;mso-width-relative:margin;mso-height-relative:margin" o:gfxdata="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" strokecolor="#0d0d0d [3069]" strokeweight=".5pt">
+                <v:stroke endarrow="block" joinstyle="miter"/>
+              </v:shape>
+            </w:pict>
+          </mc:Fallback>
+        </mc:AlternateContent>
+      </w:r>
+      <w:r>
+        <w:rPr>
+          <w:rFonts w:hint="cs"/>
+          <w:noProof/>
+        </w:rPr>
+        <mc:AlternateContent>
+          <mc:Choice Requires="wps">
+            <w:drawing>
+              <wp:anchor distT="0" distB="0" distL="114300" distR="114300" simplePos="0" relativeHeight="251700224" behindDoc="0" locked="0" layoutInCell="1" allowOverlap="1" wp14:anchorId="046DEA46" wp14:editId="6A7B4850">
+                <wp:simplePos x="0" y="0"/>
+                <wp:positionH relativeFrom="column">
+                  <wp:posOffset>-869950</wp:posOffset>
+                </wp:positionH>
+                <wp:positionV relativeFrom="paragraph">
+                  <wp:posOffset>3299460</wp:posOffset>
+                </wp:positionV>
+                <wp:extent cx="1130300" cy="304800"/>
+                <wp:effectExtent l="0" t="0" r="12700" b="19050"/>
+                <wp:wrapNone/>
+                <wp:docPr id="907335387" name="תיבת טקסט 36"/>
+                <wp:cNvGraphicFramePr/>
+                <a:graphic xmlns:a="http://schemas.openxmlformats.org/drawingml/2006/main">
+                  <a:graphicData uri="http://schemas.microsoft.com/office/word/2010/wordprocessingShape">
+                    <wps:wsp>
+                      <wps:cNvSpPr txBox="1"/>
+                      <wps:spPr>
+                        <a:xfrm>
+                          <a:off x="0" y="0"/>
+                          <a:ext cx="1130300" cy="304800"/>
+                        </a:xfrm>
+                        <a:prstGeom prst="rect">
+                          <a:avLst/>
+                        </a:prstGeom>
+                        <a:solidFill>
+                          <a:schemeClr val="lt1"/>
+                        </a:solidFill>
+                        <a:ln w="6350">
+                          <a:solidFill>
+                            <a:prstClr val="black"/>
+                          </a:solidFill>
+                        </a:ln>
+                      </wps:spPr>
+                      <wps:txbx>
+                        <w:txbxContent>
+                          <w:p>
+                            <w:pPr>
+                              <w:spacing w:after="0" w:line="240" w:lineRule="auto"/>
+                              <w:jc w:val="right"/>
+                              <w:rPr>
+                                <w:color w:val="FF0000"/>
+                              </w:rPr>
+                            </w:pPr>
+                            <w:r>
+                              <w:rPr>
+                                <w:color w:val="FF0000"/>
+                              </w:rPr>
+                              <w:t>Error Message</w:t>
+                            </w:r>
+                          </w:p>
+                        </w:txbxContent>
+                      </wps:txbx>
+                      <wps:bodyPr rot="0" spcFirstLastPara="0" vertOverflow="overflow" horzOverflow="overflow" vert="horz" wrap="square" lIns="91440" tIns="45720" rIns="91440" bIns="45720" numCol="1" spcCol="0" rtlCol="1" fromWordArt="0" anchor="t" anchorCtr="0" forceAA="0" compatLnSpc="1">
+                        <a:prstTxWarp prst="textNoShape">
+                          <a:avLst/>
+                        </a:prstTxWarp>
+                        <a:noAutofit/>
+                      </wps:bodyPr>
+                    </wps:wsp>
+                  </a:graphicData>
+                </a:graphic>
+                <wp14:sizeRelH relativeFrom="margin">
+                  <wp14:pctWidth>0</wp14:pctWidth>
+                </wp14:sizeRelH>
+                <wp14:sizeRelV relativeFrom="margin">
+                  <wp14:pctHeight>0</wp14:pctHeight>
+                </wp14:sizeRelV>
+              </wp:anchor>
+            </w:drawing>
+          </mc:Choice>
+          <mc:Fallback>
+            <w:pict>
+              <v:shape w14:anchorId="046DEA46" id="תיבת טקסט 36" o:spid="_x0000_s1044" type="#_x0000_t202" style="position:absolute;left:0;text-align:left;margin-left:-68.5pt;margin-top:259.8pt;width:89pt;height:24pt;z-index:251700224;visibility:visible;mso-wrap-style:square;mso-width-percent:0;mso-height-percent:0;mso-wrap-distance-left:9pt;mso-wrap-distance-top:0;mso-wrap-distance-right:9pt;mso-wrap-distance-bottom:0;mso-position-horizontal:absolute;mso-position-horizontal-relative:text;mso-position-vertical:absolute;mso-position-vertical-relative:text;mso-width-percent:0;mso-height-percent:0;mso-width-relative:margin;mso-height-relative:margin;v-text-anchor:top" o:gfxdata="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" fillcolor="white [3201]" strokeweight=".5pt">
+                <v:textbox>
+                  <w:txbxContent>
+                    <w:p>
+                      <w:pPr>
+                        <w:spacing w:after="0" w:line="240" w:lineRule="auto"/>
+                        <w:jc w:val="right"/>
+                        <w:rPr>
+                          <w:color w:val="FF0000"/>
+                        </w:rPr>
+                      </w:pPr>
+                      <w:r>
+                        <w:rPr>
+                          <w:color w:val="FF0000"/>
+                        </w:rPr>
+                        <w:t>Error Message</w:t>
+                      </w:r>
+                    </w:p>
+                  </w:txbxContent>
+                </v:textbox>
+              </v:shape>
+            </w:pict>
+          </mc:Fallback>
+        </mc:AlternateContent>
+      </w:r>
+      <w:r>
+        <w:rPr>
+          <w:rFonts w:hint="cs"/>
+          <w:noProof/>
+        </w:rPr>
+        <mc:AlternateContent>
+          <mc:Choice Requires="wps">
+            <w:drawing>
+              <wp:anchor distT="0" distB="0" distL="114300" distR="114300" simplePos="0" relativeHeight="251687936" behindDoc="0" locked="0" layoutInCell="1" allowOverlap="1" wp14:anchorId="18206C09" wp14:editId="2C84CE88">
+                <wp:simplePos x="0" y="0"/>
+                <wp:positionH relativeFrom="column">
+                  <wp:posOffset>1035050</wp:posOffset>
+                </wp:positionH>
+                <wp:positionV relativeFrom="paragraph">
+                  <wp:posOffset>2618740</wp:posOffset>
+                </wp:positionV>
+                <wp:extent cx="45719" cy="668020"/>
+                <wp:effectExtent l="38100" t="0" r="69215" b="55880"/>
+                <wp:wrapNone/>
+                <wp:docPr id="1451401091" name="מחבר חץ ישר 37"/>
+                <wp:cNvGraphicFramePr/>
+                <a:graphic xmlns:a="http://schemas.openxmlformats.org/drawingml/2006/main">
+                  <a:graphicData uri="http://schemas.microsoft.com/office/word/2010/wordprocessingShape">
+                    <wps:wsp>
+                      <wps:cNvCnPr/>
+                      <wps:spPr>
+                        <a:xfrm>
+                          <a:off x="0" y="0"/>
+                          <a:ext cx="45719" cy="668020"/>
+                        </a:xfrm>
+                        <a:prstGeom prst="straightConnector1">
+                          <a:avLst/>
+                        </a:prstGeom>
+                        <a:ln>
+                          <a:solidFill>
+                            <a:schemeClr val="tx1">
+                              <a:lumMod val="95000"/>
+                              <a:lumOff val="5000"/>
+                            </a:schemeClr>
+                          </a:solidFill>
+                          <a:tailEnd type="triangle"/>
+                        </a:ln>
+                      </wps:spPr>
+                      <wps:style>
+                        <a:lnRef idx="1">
+                          <a:schemeClr val="accent1"/>
+                        </a:lnRef>
+                        <a:fillRef idx="0">
+                          <a:schemeClr val="accent1"/>
+                        </a:fillRef>
+                        <a:effectRef idx="0">
+                          <a:schemeClr val="accent1"/>
+                        </a:effectRef>
+                        <a:fontRef idx="minor">
+                          <a:schemeClr val="tx1"/>
+                        </a:fontRef>
+                      </wps:style>
+                      <wps:bodyPr/>
+                    </wps:wsp>
+                  </a:graphicData>
+                </a:graphic>
+                <wp14:sizeRelH relativeFrom="margin">
+                  <wp14:pctWidth>0</wp14:pctWidth>
+                </wp14:sizeRelH>
+                <wp14:sizeRelV relativeFrom="margin">
+                  <wp14:pctHeight>0</wp14:pctHeight>
+                </wp14:sizeRelV>
+              </wp:anchor>
+            </w:drawing>
+          </mc:Choice>
+          <mc:Fallback>
+            <w:pict>
+              <v:shape w14:anchorId="623631C4" id="מחבר חץ ישר 1" o:spid="_x0000_s1026" type="#_x0000_t32" style="position:absolute;left:0;text-align:left;margin-left:81.5pt;margin-top:206.2pt;width:3.6pt;height:52.6pt;z-index:251687936;visibility:visible;mso-wrap-style:square;mso-width-percent:0;mso-height-percent:0;mso-wrap-distance-left:9pt;mso-wrap-distance-top:0;mso-wrap-distance-right:9pt;mso-wrap-distance-bottom:0;mso-position-horizontal:absolute;mso-position-horizontal-relative:text;mso-position-vertical:absolute;mso-position-vertical-relative:text;mso-width-percent:0;mso-height-percent:0;mso-width-relative:margin;mso-height-relative:margin" o:gfxdata="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" strokecolor="#0d0d0d [3069]" strokeweight=".5pt">
+                <v:stroke endarrow="block" joinstyle="miter"/>
+              </v:shape>
+            </w:pict>
+          </mc:Fallback>
+        </mc:AlternateContent>
+      </w:r>
+      <w:r>
+        <w:rPr>
+          <w:rFonts w:hint="cs"/>
+          <w:noProof/>
+        </w:rPr>
+        <mc:AlternateContent>
+          <mc:Choice Requires="wps">
+            <w:drawing>
+              <wp:anchor distT="0" distB="0" distL="114300" distR="114300" simplePos="0" relativeHeight="251688960" behindDoc="0" locked="0" layoutInCell="1" allowOverlap="1" wp14:anchorId="62EAFC73" wp14:editId="6BB7377A">
+                <wp:simplePos x="0" y="0"/>
+                <wp:positionH relativeFrom="column">
+                  <wp:posOffset>381000</wp:posOffset>
+                </wp:positionH>
+                <wp:positionV relativeFrom="paragraph">
+                  <wp:posOffset>3799840</wp:posOffset>
+                </wp:positionV>
+                <wp:extent cx="1212850" cy="304800"/>
+                <wp:effectExtent l="0" t="0" r="25400" b="19050"/>
+                <wp:wrapNone/>
+                <wp:docPr id="1402802932" name="תיבת טקסט 38"/>
+                <wp:cNvGraphicFramePr/>
+                <a:graphic xmlns:a="http://schemas.openxmlformats.org/drawingml/2006/main">
+                  <a:graphicData uri="http://schemas.microsoft.com/office/word/2010/wordprocessingShape">
+                    <wps:wsp>
+                      <wps:cNvSpPr txBox="1"/>
+                      <wps:spPr>
+                        <a:xfrm>
+                          <a:off x="0" y="0"/>
+                          <a:ext cx="1212850" cy="304800"/>
+                        </a:xfrm>
+                        <a:prstGeom prst="rect">
+                          <a:avLst/>
+                        </a:prstGeom>
+                        <a:solidFill>
+                          <a:schemeClr val="lt1"/>
+                        </a:solidFill>
+                        <a:ln w="6350">
+                          <a:solidFill>
+                            <a:prstClr val="black"/>
+                          </a:solidFill>
+                        </a:ln>
+                      </wps:spPr>
+                      <wps:txbx>
+                        <w:txbxContent>
+                          <w:p>
+                            <w:pPr>
+                              <w:rPr>
+                                <w:color w:val="009900"/>
+                              </w:rPr>
+                            </w:pPr>
+                            <w:r>
+                              <w:rPr>
+                                <w:color w:val="009900"/>
+                              </w:rPr>
+                              <w:t>Ingredient Input</w:t>
+                            </w:r>
+                          </w:p>
+                        </w:txbxContent>
+                      </wps:txbx>
+                      <wps:bodyPr rot="0" spcFirstLastPara="0" vertOverflow="overflow" horzOverflow="overflow" vert="horz" wrap="square" lIns="91440" tIns="45720" rIns="91440" bIns="45720" numCol="1" spcCol="0" rtlCol="1" fromWordArt="0" anchor="t" anchorCtr="0" forceAA="0" compatLnSpc="1">
+                        <a:prstTxWarp prst="textNoShape">
+                          <a:avLst/>
+                        </a:prstTxWarp>
+                        <a:noAutofit/>
+                      </wps:bodyPr>
+                    </wps:wsp>
+                  </a:graphicData>
+                </a:graphic>
+                <wp14:sizeRelH relativeFrom="margin">
+                  <wp14:pctWidth>0</wp14:pctWidth>
+                </wp14:sizeRelH>
+                <wp14:sizeRelV relativeFrom="margin">
+                  <wp14:pctHeight>0</wp14:pctHeight>
+                </wp14:sizeRelV>
+              </wp:anchor>
+            </w:drawing>
+          </mc:Choice>
+          <mc:Fallback>
+            <w:pict>
+              <v:shape w14:anchorId="62EAFC73" id="תיבת טקסט 38" o:spid="_x0000_s1045" type="#_x0000_t202" style="position:absolute;left:0;text-align:left;margin-left:30pt;margin-top:299.2pt;width:95.5pt;height:24pt;z-index:251688960;visibility:visible;mso-wrap-style:square;mso-width-percent:0;mso-height-percent:0;mso-wrap-distance-left:9pt;mso-wrap-distance-top:0;mso-wrap-distance-right:9pt;mso-wrap-distance-bottom:0;mso-position-horizontal:absolute;mso-position-horizontal-relative:text;mso-position-vertical:absolute;mso-position-vertical-relative:text;mso-width-percent:0;mso-height-percent:0;mso-width-relative:margin;mso-height-relative:margin;v-text-anchor:top" o:gfxdata="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" fillcolor="white [3201]" strokeweight=".5pt">
+                <v:textbox>
+                  <w:txbxContent>
+                    <w:p>
+                      <w:pPr>
+                        <w:rPr>
+                          <w:color w:val="009900"/>
+                        </w:rPr>
+                      </w:pPr>
+                      <w:r>
+                        <w:rPr>
+                          <w:color w:val="009900"/>
+                        </w:rPr>
+                        <w:t>Ingredient Input</w:t>
+                      </w:r>
+                    </w:p>
+                  </w:txbxContent>
+                </v:textbox>
+              </v:shape>
+            </w:pict>
+          </mc:Fallback>
+        </mc:AlternateContent>
+      </w:r>
+      <w:r>
+        <w:rPr>
+          <w:rFonts w:hint="cs"/>
+          <w:noProof/>
+        </w:rPr>
+        <mc:AlternateContent>
+          <mc:Choice Requires="wps">
+            <w:drawing>
+              <wp:anchor distT="0" distB="0" distL="114300" distR="114300" simplePos="0" relativeHeight="251685888" behindDoc="0" locked="0" layoutInCell="1" allowOverlap="1" wp14:anchorId="794DA527" wp14:editId="6CC6AE9B">
+                <wp:simplePos x="0" y="0"/>
+                <wp:positionH relativeFrom="column">
+                  <wp:posOffset>419100</wp:posOffset>
+                </wp:positionH>
+                <wp:positionV relativeFrom="paragraph">
+                  <wp:posOffset>3307080</wp:posOffset>
+                </wp:positionV>
+                <wp:extent cx="1130300" cy="304800"/>
+                <wp:effectExtent l="0" t="0" r="12700" b="19050"/>
+                <wp:wrapNone/>
+                <wp:docPr id="1280510596" name="תיבת טקסט 39"/>
+                <wp:cNvGraphicFramePr/>
+                <a:graphic xmlns:a="http://schemas.openxmlformats.org/drawingml/2006/main">
+                  <a:graphicData uri="http://schemas.microsoft.com/office/word/2010/wordprocessingShape">
+                    <wps:wsp>
+                      <wps:cNvSpPr txBox="1"/>
+                      <wps:spPr>
+                        <a:xfrm>
+                          <a:off x="0" y="0"/>
+                          <a:ext cx="1130300" cy="304800"/>
+                        </a:xfrm>
+                        <a:prstGeom prst="rect">
+                          <a:avLst/>
+                        </a:prstGeom>
+                        <a:solidFill>
+                          <a:schemeClr val="lt1"/>
+                        </a:solidFill>
+                        <a:ln w="6350">
+                          <a:solidFill>
+                            <a:prstClr val="black"/>
+                          </a:solidFill>
+                        </a:ln>
+                      </wps:spPr>
+                      <wps:txbx>
+                        <w:txbxContent>
+                          <w:p>
+                            <w:pPr>
+                              <w:spacing w:after="0" w:line="240" w:lineRule="auto"/>
+                              <w:jc w:val="right"/>
+                            </w:pPr>
+                            <w:r>
+                              <w:rPr>
+                                <w:color w:val="006600"/>
+                              </w:rPr>
+                              <w:t>Recipe</w:t>
+                            </w:r>
+                            <w:r>
+                              <w:t xml:space="preserve"> </w:t>
+                            </w:r>
+                            <w:r>
+                              <w:rPr>
+                                <w:color w:val="006600"/>
+                              </w:rPr>
+                              <w:t>Form</w:t>
+                            </w:r>
+                            <w:r>
+                              <w:t xml:space="preserve"> </w:t>
+                            </w:r>
+                          </w:p>
+                        </w:txbxContent>
+                      </wps:txbx>
+                      <wps:bodyPr rot="0" spcFirstLastPara="0" vertOverflow="overflow" horzOverflow="overflow" vert="horz" wrap="square" lIns="91440" tIns="45720" rIns="91440" bIns="45720" numCol="1" spcCol="0" rtlCol="1" fromWordArt="0" anchor="t" anchorCtr="0" forceAA="0" compatLnSpc="1">
+                        <a:prstTxWarp prst="textNoShape">
+                          <a:avLst/>
+                        </a:prstTxWarp>
+                        <a:noAutofit/>
+                      </wps:bodyPr>
+                    </wps:wsp>
+                  </a:graphicData>
+                </a:graphic>
+                <wp14:sizeRelH relativeFrom="margin">
+                  <wp14:pctWidth>0</wp14:pctWidth>
+                </wp14:sizeRelH>
+                <wp14:sizeRelV relativeFrom="margin">
+                  <wp14:pctHeight>0</wp14:pctHeight>
+                </wp14:sizeRelV>
+              </wp:anchor>
+            </w:drawing>
+          </mc:Choice>
+          <mc:Fallback>
+            <w:pict>
+              <v:shape w14:anchorId="794DA527" id="תיבת טקסט 39" o:spid="_x0000_s1046" type="#_x0000_t202" style="position:absolute;left:0;text-align:left;margin-left:33pt;margin-top:260.4pt;width:89pt;height:24pt;z-index:251685888;visibility:visible;mso-wrap-style:square;mso-width-percent:0;mso-height-percent:0;mso-wrap-distance-left:9pt;mso-wrap-distance-top:0;mso-wrap-distance-right:9pt;mso-wrap-distance-bottom:0;mso-position-horizontal:absolute;mso-position-horizontal-relative:text;mso-position-vertical:absolute;mso-position-vertical-relative:text;mso-width-percent:0;mso-height-percent:0;mso-width-relative:margin;mso-height-relative:margin;v-text-anchor:top" o:gfxdata="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" fillcolor="white [3201]" strokeweight=".5pt">
+                <v:textbox>
+                  <w:txbxContent>
+                    <w:p>
+                      <w:pPr>
+                        <w:spacing w:after="0" w:line="240" w:lineRule="auto"/>
+                        <w:jc w:val="right"/>
+                      </w:pPr>
+                      <w:r>
+                        <w:rPr>
+                          <w:color w:val="006600"/>
+                        </w:rPr>
+                        <w:t>Recipe</w:t>
+                      </w:r>
+                      <w:r>
+                        <w:t xml:space="preserve"> </w:t>
+                      </w:r>
+                      <w:r>
+                        <w:rPr>
+                          <w:color w:val="006600"/>
+                        </w:rPr>
+                        <w:t>Form</w:t>
+                      </w:r>
+                      <w:r>
+                        <w:t xml:space="preserve"> </w:t>
+                      </w:r>
+                    </w:p>
+                  </w:txbxContent>
+                </v:textbox>
+              </v:shape>
+            </w:pict>
+          </mc:Fallback>
+        </mc:AlternateContent>
+      </w:r>
+      <w:r>
+        <w:rPr>
+          <w:rFonts w:hint="cs"/>
+          <w:noProof/>
+        </w:rPr>
+        <mc:AlternateContent>
+          <mc:Choice Requires="wps">
+            <w:drawing>
               <wp:anchor distT="0" distB="0" distL="114300" distR="114300" simplePos="0" relativeHeight="251669504" behindDoc="0" locked="0" layoutInCell="1" allowOverlap="1" wp14:anchorId="4CE3C328" wp14:editId="6EE0ABB5">
                 <wp:simplePos x="0" y="0"/>
                 <wp:positionH relativeFrom="column">
@@ -4867,7 +5202,7 @@
                 <wp:extent cx="814754" cy="246185"/>
                 <wp:effectExtent l="0" t="0" r="80645" b="78105"/>
                 <wp:wrapNone/>
-                <wp:docPr id="1416617697" name="מחבר חץ ישר 37"/>
+                <wp:docPr id="1416617697" name="מחבר חץ ישר 40"/>
                 <wp:cNvGraphicFramePr/>
                 <a:graphic xmlns:a="http://schemas.openxmlformats.org/drawingml/2006/main">
                   <a:graphicData uri="http://schemas.microsoft.com/office/word/2010/wordprocessingShape">
@@ -4950,7 +5285,7 @@
                 <wp:extent cx="975946" cy="248578"/>
                 <wp:effectExtent l="38100" t="0" r="15240" b="75565"/>
                 <wp:wrapNone/>
-                <wp:docPr id="1427357489" name="מחבר חץ ישר 38"/>
+                <wp:docPr id="1427357489" name="מחבר חץ ישר 41"/>
                 <wp:cNvGraphicFramePr/>
                 <a:graphic xmlns:a="http://schemas.openxmlformats.org/drawingml/2006/main">
                   <a:graphicData uri="http://schemas.microsoft.com/office/word/2010/wordprocessingShape">
@@ -5030,7 +5365,7 @@
                 <wp:extent cx="1620715" cy="255466"/>
                 <wp:effectExtent l="38100" t="0" r="17780" b="87630"/>
                 <wp:wrapNone/>
-                <wp:docPr id="221667213" name="מחבר חץ ישר 39"/>
+                <wp:docPr id="221667213" name="מחבר חץ ישר 42"/>
                 <wp:cNvGraphicFramePr/>
                 <a:graphic xmlns:a="http://schemas.openxmlformats.org/drawingml/2006/main">
                   <a:graphicData uri="http://schemas.microsoft.com/office/word/2010/wordprocessingShape">
@@ -5502,6 +5837,7 @@
   <w:style w:type="paragraph" w:default="1" w:styleId="a">
     <w:name w:val="Normal"/>
     <w:qFormat/>
+    <w:rsid w:val="00303622"/>
     <w:pPr>
       <w:bidi/>
     </w:pPr>

</xml_diff>